<commit_message>
Font and english edits to epic template
With english improvement suggestions by Ben Soanes and small adjustments to wordings in some places + make font consistent throughout the doc

Note no changes to the purpose and meaning of the the fields in the template itself and hence kept the version at 2.2
</commit_message>
<xml_diff>
--- a/Epic template.docx
+++ b/Epic template.docx
@@ -5,26 +5,31 @@
     <w:p>
       <w:pPr>
         <w:spacing w:line="257" w:lineRule="auto"/>
-      </w:pPr>
-      <w:r>
-        <w:rPr>
-          <w:rFonts w:ascii="Calibri Light" w:eastAsia="Calibri Light" w:hAnsi="Calibri Light" w:cs="Calibri Light"/>
+        <w:rPr>
+          <w:rFonts w:asciiTheme="majorHAnsi" w:eastAsiaTheme="majorEastAsia" w:hAnsiTheme="majorHAnsi" w:cstheme="majorBidi"/>
           <w:sz w:val="56"/>
           <w:szCs w:val="56"/>
         </w:rPr>
-        <w:t xml:space="preserve">&lt;Short name of </w:t>
-      </w:r>
-      <w:r>
-        <w:rPr>
-          <w:rFonts w:ascii="Calibri Light" w:eastAsia="Calibri Light" w:hAnsi="Calibri Light" w:cs="Calibri Light"/>
+      </w:pPr>
+      <w:r>
+        <w:rPr>
+          <w:rFonts w:asciiTheme="majorHAnsi" w:eastAsiaTheme="majorEastAsia" w:hAnsiTheme="majorHAnsi" w:cstheme="majorBidi"/>
           <w:sz w:val="56"/>
           <w:szCs w:val="56"/>
         </w:rPr>
+        <w:t xml:space="preserve">&lt;Short name of </w:t>
+      </w:r>
+      <w:r>
+        <w:rPr>
+          <w:rFonts w:asciiTheme="majorHAnsi" w:eastAsiaTheme="majorEastAsia" w:hAnsiTheme="majorHAnsi" w:cstheme="majorBidi"/>
+          <w:sz w:val="56"/>
+          <w:szCs w:val="56"/>
+        </w:rPr>
         <w:t>E</w:t>
       </w:r>
       <w:r>
         <w:rPr>
-          <w:rFonts w:ascii="Calibri Light" w:eastAsia="Calibri Light" w:hAnsi="Calibri Light" w:cs="Calibri Light"/>
+          <w:rFonts w:asciiTheme="majorHAnsi" w:eastAsiaTheme="majorEastAsia" w:hAnsiTheme="majorHAnsi" w:cstheme="majorBidi"/>
           <w:sz w:val="56"/>
           <w:szCs w:val="56"/>
         </w:rPr>
@@ -40,36 +45,36 @@
         </w:numPr>
         <w:spacing w:after="0"/>
         <w:rPr>
-          <w:rFonts w:ascii="Aptos" w:eastAsia="Aptos" w:hAnsi="Aptos" w:cs="Aptos"/>
-        </w:rPr>
-      </w:pPr>
-      <w:r>
-        <w:rPr>
-          <w:rFonts w:ascii="Aptos" w:eastAsia="Aptos" w:hAnsi="Aptos" w:cs="Aptos"/>
+          <w:rFonts w:eastAsiaTheme="minorEastAsia"/>
+        </w:rPr>
+      </w:pPr>
+      <w:r>
+        <w:rPr>
+          <w:rFonts w:eastAsiaTheme="minorEastAsia"/>
         </w:rPr>
         <w:t xml:space="preserve">The concept of an </w:t>
       </w:r>
       <w:r>
         <w:rPr>
-          <w:rFonts w:ascii="Aptos" w:eastAsia="Aptos" w:hAnsi="Aptos" w:cs="Aptos"/>
+          <w:rFonts w:eastAsiaTheme="minorEastAsia"/>
         </w:rPr>
         <w:t>E</w:t>
       </w:r>
       <w:r>
         <w:rPr>
-          <w:rFonts w:ascii="Aptos" w:eastAsia="Aptos" w:hAnsi="Aptos" w:cs="Aptos"/>
+          <w:rFonts w:eastAsiaTheme="minorEastAsia"/>
         </w:rPr>
         <w:t xml:space="preserve">pic here is an adaptation of an </w:t>
       </w:r>
       <w:r>
         <w:rPr>
-          <w:rFonts w:ascii="Aptos" w:eastAsia="Aptos" w:hAnsi="Aptos" w:cs="Aptos"/>
+          <w:rFonts w:eastAsiaTheme="minorEastAsia"/>
         </w:rPr>
         <w:t>E</w:t>
       </w:r>
       <w:r>
         <w:rPr>
-          <w:rFonts w:ascii="Aptos" w:eastAsia="Aptos" w:hAnsi="Aptos" w:cs="Aptos"/>
+          <w:rFonts w:eastAsiaTheme="minorEastAsia"/>
         </w:rPr>
         <w:t xml:space="preserve">pic within the </w:t>
       </w:r>
@@ -77,14 +82,14 @@
         <w:r>
           <w:rPr>
             <w:rStyle w:val="Hyperlink"/>
-            <w:rFonts w:ascii="Aptos" w:eastAsia="Aptos" w:hAnsi="Aptos" w:cs="Aptos"/>
+            <w:rFonts w:eastAsiaTheme="minorEastAsia"/>
           </w:rPr>
           <w:t>Scale Agile Framework (SAFe)</w:t>
         </w:r>
       </w:hyperlink>
       <w:r>
         <w:rPr>
-          <w:rFonts w:ascii="Aptos" w:eastAsia="Aptos" w:hAnsi="Aptos" w:cs="Aptos"/>
+          <w:rFonts w:eastAsiaTheme="minorEastAsia"/>
         </w:rPr>
         <w:t>.</w:t>
       </w:r>
@@ -98,90 +103,114 @@
         </w:numPr>
         <w:spacing w:after="0"/>
         <w:rPr>
-          <w:rFonts w:ascii="Aptos" w:eastAsia="Aptos" w:hAnsi="Aptos" w:cs="Aptos"/>
-        </w:rPr>
-      </w:pPr>
-      <w:r>
-        <w:rPr>
-          <w:rFonts w:ascii="Aptos" w:eastAsia="Aptos" w:hAnsi="Aptos" w:cs="Aptos"/>
-        </w:rPr>
-        <w:t xml:space="preserve"> An </w:t>
-      </w:r>
-      <w:r>
-        <w:rPr>
-          <w:rFonts w:ascii="Aptos" w:eastAsia="Aptos" w:hAnsi="Aptos" w:cs="Aptos"/>
+          <w:rFonts w:eastAsiaTheme="minorEastAsia"/>
+        </w:rPr>
+      </w:pPr>
+      <w:r>
+        <w:rPr>
+          <w:rFonts w:eastAsiaTheme="minorEastAsia"/>
+        </w:rPr>
+        <w:t xml:space="preserve">An </w:t>
+      </w:r>
+      <w:r>
+        <w:rPr>
+          <w:rFonts w:eastAsiaTheme="minorEastAsia"/>
         </w:rPr>
         <w:t>E</w:t>
       </w:r>
       <w:r>
         <w:rPr>
-          <w:rFonts w:ascii="Aptos" w:eastAsia="Aptos" w:hAnsi="Aptos" w:cs="Aptos"/>
+          <w:rFonts w:eastAsiaTheme="minorEastAsia"/>
         </w:rPr>
         <w:t xml:space="preserve">pic refers to a perceived </w:t>
       </w:r>
       <w:r>
         <w:rPr>
-          <w:rFonts w:ascii="Aptos" w:eastAsia="Aptos" w:hAnsi="Aptos" w:cs="Aptos"/>
+          <w:rFonts w:eastAsiaTheme="minorEastAsia"/>
         </w:rPr>
         <w:t>large</w:t>
       </w:r>
       <w:r>
         <w:rPr>
-          <w:rFonts w:ascii="Aptos" w:eastAsia="Aptos" w:hAnsi="Aptos" w:cs="Aptos"/>
-        </w:rPr>
-        <w:t xml:space="preserve"> scientific software need that will advance some or many aspects of ISIS. Consider "</w:t>
-      </w:r>
-      <w:r>
-        <w:rPr>
-          <w:rFonts w:ascii="Aptos" w:eastAsia="Aptos" w:hAnsi="Aptos" w:cs="Aptos"/>
+          <w:rFonts w:eastAsiaTheme="minorEastAsia"/>
+        </w:rPr>
+        <w:t xml:space="preserve"> scientific software need</w:t>
+      </w:r>
+      <w:r>
+        <w:rPr>
+          <w:rFonts w:eastAsiaTheme="minorEastAsia"/>
+        </w:rPr>
+        <w:t>/idea</w:t>
+      </w:r>
+      <w:r>
+        <w:rPr>
+          <w:rFonts w:eastAsiaTheme="minorEastAsia"/>
+        </w:rPr>
+        <w:t xml:space="preserve"> that will advance aspects of ISIS. Consider "</w:t>
+      </w:r>
+      <w:r>
+        <w:rPr>
+          <w:rFonts w:eastAsiaTheme="minorEastAsia"/>
         </w:rPr>
         <w:t>large</w:t>
       </w:r>
       <w:r>
         <w:rPr>
-          <w:rFonts w:ascii="Aptos" w:eastAsia="Aptos" w:hAnsi="Aptos" w:cs="Aptos"/>
+          <w:rFonts w:eastAsiaTheme="minorEastAsia"/>
         </w:rPr>
         <w:t xml:space="preserve">" to mean a need with an initial estimate requiring the effort of at least one person for a quarter of a year or more (≥ 0.25 </w:t>
       </w:r>
       <w:r>
         <w:rPr>
-          <w:rFonts w:ascii="Aptos" w:eastAsia="Aptos" w:hAnsi="Aptos" w:cs="Aptos"/>
+          <w:rFonts w:eastAsiaTheme="minorEastAsia"/>
         </w:rPr>
         <w:t>FTY</w:t>
       </w:r>
       <w:r>
         <w:rPr>
-          <w:rFonts w:ascii="Aptos" w:eastAsia="Aptos" w:hAnsi="Aptos" w:cs="Aptos"/>
-        </w:rPr>
-        <w:t>) to complete all features in scope. As this document is gradually filled in through conversations, review</w:t>
-      </w:r>
-      <w:r>
-        <w:rPr>
-          <w:rFonts w:ascii="Aptos" w:eastAsia="Aptos" w:hAnsi="Aptos" w:cs="Aptos"/>
+          <w:rFonts w:eastAsiaTheme="minorEastAsia"/>
+        </w:rPr>
+        <w:t xml:space="preserve">) to complete all features in scope. As this document is gradually </w:t>
+      </w:r>
+      <w:r>
+        <w:rPr>
+          <w:rFonts w:eastAsiaTheme="minorEastAsia"/>
+        </w:rPr>
+        <w:t>completed</w:t>
+      </w:r>
+      <w:r>
+        <w:rPr>
+          <w:rFonts w:eastAsiaTheme="minorEastAsia"/>
+        </w:rPr>
+        <w:t xml:space="preserve"> through conversations, review</w:t>
+      </w:r>
+      <w:r>
+        <w:rPr>
+          <w:rFonts w:eastAsiaTheme="minorEastAsia"/>
         </w:rPr>
         <w:t>s</w:t>
       </w:r>
       <w:r>
         <w:rPr>
-          <w:rFonts w:ascii="Aptos" w:eastAsia="Aptos" w:hAnsi="Aptos" w:cs="Aptos"/>
+          <w:rFonts w:eastAsiaTheme="minorEastAsia"/>
         </w:rPr>
         <w:t>, and analys</w:t>
       </w:r>
       <w:r>
         <w:rPr>
-          <w:rFonts w:ascii="Aptos" w:eastAsia="Aptos" w:hAnsi="Aptos" w:cs="Aptos"/>
+          <w:rFonts w:eastAsiaTheme="minorEastAsia"/>
         </w:rPr>
         <w:t>e</w:t>
       </w:r>
       <w:r>
         <w:rPr>
-          <w:rFonts w:ascii="Aptos" w:eastAsia="Aptos" w:hAnsi="Aptos" w:cs="Aptos"/>
+          <w:rFonts w:eastAsiaTheme="minorEastAsia"/>
         </w:rPr>
         <w:t>s, a revised work estimate may reveal that</w:t>
       </w:r>
       <w:r>
         <w:rPr>
-          <w:rFonts w:ascii="Aptos" w:eastAsia="Aptos" w:hAnsi="Aptos" w:cs="Aptos"/>
+          <w:rFonts w:eastAsiaTheme="minorEastAsia"/>
         </w:rPr>
         <w:t xml:space="preserve"> it is small enough to be dealt with by other means.</w:t>
       </w:r>
@@ -195,92 +224,134 @@
         </w:numPr>
         <w:spacing w:after="0"/>
         <w:rPr>
-          <w:rFonts w:ascii="Aptos" w:eastAsia="Aptos" w:hAnsi="Aptos" w:cs="Aptos"/>
-        </w:rPr>
-      </w:pPr>
-      <w:r>
-        <w:rPr>
-          <w:rFonts w:ascii="Aptos" w:eastAsia="Aptos" w:hAnsi="Aptos" w:cs="Aptos"/>
+          <w:rFonts w:eastAsiaTheme="minorEastAsia"/>
+        </w:rPr>
+      </w:pPr>
+      <w:r>
+        <w:rPr>
+          <w:rFonts w:eastAsiaTheme="minorEastAsia"/>
         </w:rPr>
         <w:t xml:space="preserve">To start an </w:t>
       </w:r>
       <w:r>
         <w:rPr>
-          <w:rFonts w:ascii="Aptos" w:eastAsia="Aptos" w:hAnsi="Aptos" w:cs="Aptos"/>
+          <w:rFonts w:eastAsiaTheme="minorEastAsia"/>
         </w:rPr>
         <w:t>E</w:t>
       </w:r>
       <w:r>
         <w:rPr>
-          <w:rFonts w:ascii="Aptos" w:eastAsia="Aptos" w:hAnsi="Aptos" w:cs="Aptos"/>
-        </w:rPr>
-        <w:t xml:space="preserve">pic the minimum required information is a Funnel Entry Date, a title and an initial Epic Description. If this is filled in by a person(s) </w:t>
-      </w:r>
-      <w:r>
-        <w:rPr>
-          <w:rFonts w:ascii="Aptos" w:eastAsia="Aptos" w:hAnsi="Aptos" w:cs="Aptos"/>
+          <w:rFonts w:eastAsiaTheme="minorEastAsia"/>
+        </w:rPr>
+        <w:t>pic</w:t>
+      </w:r>
+      <w:r>
+        <w:rPr>
+          <w:rFonts w:eastAsiaTheme="minorEastAsia"/>
+        </w:rPr>
+        <w:t>,</w:t>
+      </w:r>
+      <w:r>
+        <w:rPr>
+          <w:rFonts w:eastAsiaTheme="minorEastAsia"/>
+        </w:rPr>
+        <w:t xml:space="preserve"> the minimum required information is a Funnel Entry Date, a title and an initial Epic Description. If this is </w:t>
+      </w:r>
+      <w:r>
+        <w:rPr>
+          <w:rFonts w:eastAsiaTheme="minorEastAsia"/>
+        </w:rPr>
+        <w:t>completed by someone</w:t>
+      </w:r>
+      <w:r>
+        <w:rPr>
+          <w:rFonts w:eastAsiaTheme="minorEastAsia"/>
+        </w:rPr>
+        <w:t xml:space="preserve"> </w:t>
+      </w:r>
+      <w:r>
+        <w:rPr>
+          <w:rFonts w:eastAsiaTheme="minorEastAsia"/>
         </w:rPr>
         <w:t xml:space="preserve">who is </w:t>
       </w:r>
       <w:r>
         <w:rPr>
-          <w:rFonts w:ascii="Aptos" w:eastAsia="Aptos" w:hAnsi="Aptos" w:cs="Aptos"/>
-        </w:rPr>
-        <w:t>not a member of the scientific software group, then beforehand or subsequently notify your contact within the scientific software group or contact Janu (</w:t>
+          <w:rFonts w:eastAsiaTheme="minorEastAsia"/>
+        </w:rPr>
+        <w:t xml:space="preserve">not a member of the scientific software group, then beforehand or </w:t>
+      </w:r>
+      <w:r>
+        <w:rPr>
+          <w:rFonts w:eastAsiaTheme="minorEastAsia"/>
+        </w:rPr>
+        <w:t xml:space="preserve">upon </w:t>
+      </w:r>
+      <w:r>
+        <w:rPr>
+          <w:rFonts w:eastAsiaTheme="minorEastAsia"/>
+        </w:rPr>
+        <w:t>completion</w:t>
+      </w:r>
+      <w:r>
+        <w:rPr>
+          <w:rFonts w:eastAsiaTheme="minorEastAsia"/>
+        </w:rPr>
+        <w:t xml:space="preserve"> notify your contact within the scientific software group or contact Janu (</w:t>
       </w:r>
       <w:hyperlink r:id="rId10">
         <w:r>
           <w:rPr>
             <w:rStyle w:val="Hyperlink"/>
-            <w:rFonts w:ascii="Aptos" w:eastAsia="Aptos" w:hAnsi="Aptos" w:cs="Aptos"/>
+            <w:rFonts w:eastAsiaTheme="minorEastAsia"/>
           </w:rPr>
           <w:t>januka.wijesinghe-ekanayaka@stfc.ac.uk</w:t>
         </w:r>
       </w:hyperlink>
       <w:r>
         <w:rPr>
-          <w:rFonts w:ascii="Aptos" w:eastAsia="Aptos" w:hAnsi="Aptos" w:cs="Aptos"/>
-        </w:rPr>
-        <w:t>) or  Anders (</w:t>
+          <w:rFonts w:eastAsiaTheme="minorEastAsia"/>
+        </w:rPr>
+        <w:t>) or Anders (</w:t>
       </w:r>
       <w:hyperlink r:id="rId11">
         <w:r>
           <w:rPr>
             <w:rStyle w:val="Hyperlink"/>
-            <w:rFonts w:ascii="Aptos" w:eastAsia="Aptos" w:hAnsi="Aptos" w:cs="Aptos"/>
+            <w:rFonts w:eastAsiaTheme="minorEastAsia"/>
           </w:rPr>
           <w:t>anders.markvardsen@stfc.ac.uk</w:t>
         </w:r>
       </w:hyperlink>
       <w:r>
         <w:rPr>
-          <w:rFonts w:ascii="Aptos" w:eastAsia="Aptos" w:hAnsi="Aptos" w:cs="Aptos"/>
-        </w:rPr>
-        <w:t>) to help your idea get shared, get early feedback, get it tag</w:t>
-      </w:r>
-      <w:r>
-        <w:rPr>
-          <w:rFonts w:ascii="Aptos" w:eastAsia="Aptos" w:hAnsi="Aptos" w:cs="Aptos"/>
-        </w:rPr>
-        <w:t>ged</w:t>
-      </w:r>
-      <w:r>
-        <w:rPr>
-          <w:rFonts w:ascii="Aptos" w:eastAsia="Aptos" w:hAnsi="Aptos" w:cs="Aptos"/>
-        </w:rPr>
-        <w:t xml:space="preserve"> with relevant labels to help search</w:t>
-      </w:r>
-      <w:r>
-        <w:rPr>
-          <w:rFonts w:ascii="Aptos" w:eastAsia="Aptos" w:hAnsi="Aptos" w:cs="Aptos"/>
-        </w:rPr>
-        <w:t>,</w:t>
-      </w:r>
-      <w:r>
-        <w:rPr>
-          <w:rFonts w:ascii="Aptos" w:eastAsia="Aptos" w:hAnsi="Aptos" w:cs="Aptos"/>
-        </w:rPr>
-        <w:t xml:space="preserve"> etc.</w:t>
+          <w:rFonts w:eastAsiaTheme="minorEastAsia"/>
+        </w:rPr>
+        <w:t>) to help your idea get shared</w:t>
+      </w:r>
+      <w:r>
+        <w:rPr>
+          <w:rFonts w:eastAsiaTheme="minorEastAsia"/>
+        </w:rPr>
+        <w:t xml:space="preserve"> and</w:t>
+      </w:r>
+      <w:r>
+        <w:rPr>
+          <w:rFonts w:eastAsiaTheme="minorEastAsia"/>
+        </w:rPr>
+        <w:t xml:space="preserve"> get early </w:t>
+      </w:r>
+      <w:r>
+        <w:rPr>
+          <w:rFonts w:eastAsiaTheme="minorEastAsia"/>
+        </w:rPr>
+        <w:t>feedback</w:t>
+      </w:r>
+      <w:r>
+        <w:rPr>
+          <w:rFonts w:eastAsiaTheme="minorEastAsia"/>
+        </w:rPr>
+        <w:t>.</w:t>
       </w:r>
     </w:p>
     <w:p>
@@ -290,100 +361,166 @@
           <w:numId w:val="3"/>
         </w:numPr>
         <w:spacing w:after="0"/>
-      </w:pPr>
-      <w:r>
-        <w:rPr>
-          <w:rFonts w:ascii="Calibri" w:eastAsia="Calibri" w:hAnsi="Calibri" w:cs="Calibri"/>
+        <w:rPr>
+          <w:rFonts w:eastAsiaTheme="minorEastAsia"/>
+        </w:rPr>
+      </w:pPr>
+      <w:r>
+        <w:rPr>
+          <w:rFonts w:eastAsiaTheme="minorEastAsia"/>
           <w:u w:val="single"/>
         </w:rPr>
         <w:t>Epic Owner</w:t>
       </w:r>
       <w:r>
         <w:rPr>
-          <w:rFonts w:ascii="Calibri" w:eastAsia="Calibri" w:hAnsi="Calibri" w:cs="Calibri"/>
+          <w:rFonts w:eastAsiaTheme="minorEastAsia"/>
         </w:rPr>
         <w:t xml:space="preserve">: </w:t>
       </w:r>
       <w:r>
         <w:rPr>
-          <w:rFonts w:ascii="Aptos" w:eastAsia="Aptos" w:hAnsi="Aptos" w:cs="Aptos"/>
-        </w:rPr>
-        <w:t xml:space="preserve">The person who is available and best positioned to provide requirements </w:t>
-      </w:r>
-      <w:r>
-        <w:rPr>
-          <w:rFonts w:ascii="Aptos" w:eastAsia="Aptos" w:hAnsi="Aptos" w:cs="Aptos"/>
-        </w:rPr>
-        <w:t xml:space="preserve">and inputs and assist </w:t>
-      </w:r>
-      <w:r>
-        <w:rPr>
-          <w:rFonts w:ascii="Aptos" w:eastAsia="Aptos" w:hAnsi="Aptos" w:cs="Aptos"/>
+          <w:rFonts w:eastAsiaTheme="minorEastAsia"/>
+        </w:rPr>
+        <w:t>A</w:t>
+      </w:r>
+      <w:r>
+        <w:rPr>
+          <w:rFonts w:eastAsiaTheme="minorEastAsia"/>
+        </w:rPr>
+        <w:t xml:space="preserve"> </w:t>
+      </w:r>
+      <w:r>
+        <w:rPr>
+          <w:rFonts w:eastAsiaTheme="minorEastAsia"/>
+        </w:rPr>
+        <w:t xml:space="preserve">person who is best positioned to </w:t>
+      </w:r>
+      <w:r>
+        <w:rPr>
+          <w:rFonts w:eastAsiaTheme="minorEastAsia"/>
+        </w:rPr>
+        <w:t xml:space="preserve">engage with </w:t>
+      </w:r>
+      <w:r>
+        <w:rPr>
+          <w:rFonts w:eastAsiaTheme="minorEastAsia"/>
+        </w:rPr>
+        <w:t>provid</w:t>
+      </w:r>
+      <w:r>
+        <w:rPr>
+          <w:rFonts w:eastAsiaTheme="minorEastAsia"/>
+        </w:rPr>
+        <w:t>ing</w:t>
+      </w:r>
+      <w:r>
+        <w:rPr>
+          <w:rFonts w:eastAsiaTheme="minorEastAsia"/>
+        </w:rPr>
+        <w:t xml:space="preserve"> requirements</w:t>
+      </w:r>
+      <w:r>
+        <w:rPr>
+          <w:rFonts w:eastAsiaTheme="minorEastAsia"/>
+        </w:rPr>
+        <w:t>/</w:t>
+      </w:r>
+      <w:r>
+        <w:rPr>
+          <w:rFonts w:eastAsiaTheme="minorEastAsia"/>
+        </w:rPr>
+        <w:t xml:space="preserve">inputs and assist </w:t>
+      </w:r>
+      <w:r>
+        <w:rPr>
+          <w:rFonts w:eastAsiaTheme="minorEastAsia"/>
         </w:rPr>
         <w:t xml:space="preserve">with the review and analysis of this </w:t>
       </w:r>
       <w:r>
         <w:rPr>
-          <w:rFonts w:ascii="Aptos" w:eastAsia="Aptos" w:hAnsi="Aptos" w:cs="Aptos"/>
+          <w:rFonts w:eastAsiaTheme="minorEastAsia"/>
         </w:rPr>
         <w:t>E</w:t>
       </w:r>
       <w:r>
         <w:rPr>
-          <w:rFonts w:ascii="Aptos" w:eastAsia="Aptos" w:hAnsi="Aptos" w:cs="Aptos"/>
+          <w:rFonts w:eastAsiaTheme="minorEastAsia"/>
         </w:rPr>
         <w:t xml:space="preserve">pic. If the </w:t>
       </w:r>
       <w:r>
         <w:rPr>
-          <w:rFonts w:ascii="Aptos" w:eastAsia="Aptos" w:hAnsi="Aptos" w:cs="Aptos"/>
+          <w:rFonts w:eastAsiaTheme="minorEastAsia"/>
         </w:rPr>
         <w:t>E</w:t>
       </w:r>
       <w:r>
         <w:rPr>
-          <w:rFonts w:ascii="Aptos" w:eastAsia="Aptos" w:hAnsi="Aptos" w:cs="Aptos"/>
+          <w:rFonts w:eastAsiaTheme="minorEastAsia"/>
         </w:rPr>
         <w:t xml:space="preserve">pic progresses to implementation, the </w:t>
       </w:r>
       <w:r>
         <w:rPr>
-          <w:rFonts w:ascii="Aptos" w:eastAsia="Aptos" w:hAnsi="Aptos" w:cs="Aptos"/>
+          <w:rFonts w:eastAsiaTheme="minorEastAsia"/>
         </w:rPr>
         <w:t>E</w:t>
       </w:r>
       <w:r>
         <w:rPr>
-          <w:rFonts w:ascii="Aptos" w:eastAsia="Aptos" w:hAnsi="Aptos" w:cs="Aptos"/>
-        </w:rPr>
-        <w:t>pic owner is expected to help guid</w:t>
-      </w:r>
-      <w:r>
-        <w:rPr>
-          <w:rFonts w:ascii="Aptos" w:eastAsia="Aptos" w:hAnsi="Aptos" w:cs="Aptos"/>
-        </w:rPr>
-        <w:t>e</w:t>
-      </w:r>
-      <w:r>
-        <w:rPr>
-          <w:rFonts w:ascii="Aptos" w:eastAsia="Aptos" w:hAnsi="Aptos" w:cs="Aptos"/>
+          <w:rFonts w:eastAsiaTheme="minorEastAsia"/>
+        </w:rPr>
+        <w:t xml:space="preserve">pic </w:t>
+      </w:r>
+      <w:r>
+        <w:rPr>
+          <w:rFonts w:eastAsiaTheme="minorEastAsia"/>
+        </w:rPr>
+        <w:t>O</w:t>
+      </w:r>
+      <w:r>
+        <w:rPr>
+          <w:rFonts w:eastAsiaTheme="minorEastAsia"/>
+        </w:rPr>
+        <w:t xml:space="preserve">wner is expected to help </w:t>
+      </w:r>
+      <w:r>
+        <w:rPr>
+          <w:rFonts w:eastAsiaTheme="minorEastAsia"/>
+        </w:rPr>
+        <w:t>with</w:t>
+      </w:r>
+      <w:r>
+        <w:rPr>
+          <w:rFonts w:eastAsiaTheme="minorEastAsia"/>
         </w:rPr>
         <w:t xml:space="preserve"> the testing, validation</w:t>
       </w:r>
       <w:r>
         <w:rPr>
-          <w:rFonts w:ascii="Aptos" w:eastAsia="Aptos" w:hAnsi="Aptos" w:cs="Aptos"/>
+          <w:rFonts w:eastAsiaTheme="minorEastAsia"/>
         </w:rPr>
         <w:t>,</w:t>
       </w:r>
       <w:r>
         <w:rPr>
-          <w:rFonts w:ascii="Aptos" w:eastAsia="Aptos" w:hAnsi="Aptos" w:cs="Aptos"/>
-        </w:rPr>
-        <w:t xml:space="preserve"> and evolving understanding of requirements.  </w:t>
-      </w:r>
-      <w:r>
-        <w:t xml:space="preserve"> </w:t>
+          <w:rFonts w:eastAsiaTheme="minorEastAsia"/>
+        </w:rPr>
+        <w:t xml:space="preserve"> and evolving understanding of </w:t>
+      </w:r>
+      <w:r>
+        <w:rPr>
+          <w:rFonts w:eastAsiaTheme="minorEastAsia"/>
+        </w:rPr>
+        <w:t>the Epic</w:t>
+      </w:r>
+      <w:r>
+        <w:rPr>
+          <w:rFonts w:eastAsiaTheme="minorEastAsia"/>
+        </w:rPr>
+        <w:t xml:space="preserve">.   </w:t>
       </w:r>
     </w:p>
     <w:p>
@@ -395,32 +532,44 @@
         </w:numPr>
         <w:spacing w:after="0"/>
         <w:rPr>
-          <w:rFonts w:ascii="Calibri" w:eastAsia="Calibri" w:hAnsi="Calibri" w:cs="Calibri"/>
-        </w:rPr>
-      </w:pPr>
-      <w:r>
-        <w:rPr>
-          <w:rFonts w:ascii="Calibri" w:eastAsia="Calibri" w:hAnsi="Calibri" w:cs="Calibri"/>
-        </w:rPr>
-        <w:t>W</w:t>
-      </w:r>
-      <w:r>
-        <w:rPr>
-          <w:rFonts w:ascii="Calibri" w:eastAsia="Calibri" w:hAnsi="Calibri" w:cs="Calibri"/>
-        </w:rPr>
-        <w:t xml:space="preserve">e differentiate between two types of </w:t>
-      </w:r>
-      <w:r>
-        <w:rPr>
-          <w:rFonts w:ascii="Calibri" w:eastAsia="Calibri" w:hAnsi="Calibri" w:cs="Calibri"/>
-        </w:rPr>
-        <w:t>E</w:t>
-      </w:r>
-      <w:r>
-        <w:rPr>
-          <w:rFonts w:ascii="Calibri" w:eastAsia="Calibri" w:hAnsi="Calibri" w:cs="Calibri"/>
-        </w:rPr>
-        <w:t xml:space="preserve">pics: </w:t>
+          <w:rFonts w:eastAsiaTheme="minorEastAsia"/>
+        </w:rPr>
+      </w:pPr>
+      <w:r>
+        <w:rPr>
+          <w:rFonts w:eastAsiaTheme="minorEastAsia"/>
+        </w:rPr>
+        <w:t xml:space="preserve">SAFe </w:t>
+      </w:r>
+      <w:r>
+        <w:rPr>
+          <w:rFonts w:eastAsiaTheme="minorEastAsia"/>
+        </w:rPr>
+        <w:t xml:space="preserve">defines </w:t>
+      </w:r>
+      <w:r>
+        <w:rPr>
+          <w:rFonts w:eastAsiaTheme="minorEastAsia"/>
+        </w:rPr>
+        <w:t xml:space="preserve">two </w:t>
+      </w:r>
+      <w:r>
+        <w:rPr>
+          <w:rFonts w:eastAsiaTheme="minorEastAsia"/>
+        </w:rPr>
+        <w:t xml:space="preserve">main </w:t>
+      </w:r>
+      <w:r>
+        <w:rPr>
+          <w:rFonts w:eastAsiaTheme="minorEastAsia"/>
+        </w:rPr>
+        <w:t>types of Epics</w:t>
+      </w:r>
+      <w:r>
+        <w:rPr>
+          <w:rFonts w:eastAsiaTheme="minorEastAsia"/>
+        </w:rPr>
+        <w:t xml:space="preserve">: </w:t>
       </w:r>
     </w:p>
     <w:p>
@@ -431,87 +580,102 @@
           <w:numId w:val="3"/>
         </w:numPr>
         <w:spacing w:after="0"/>
-      </w:pPr>
-      <w:r>
-        <w:rPr>
-          <w:rFonts w:ascii="Calibri" w:eastAsia="Calibri" w:hAnsi="Calibri" w:cs="Calibri"/>
+        <w:rPr>
+          <w:rFonts w:eastAsiaTheme="minorEastAsia"/>
+        </w:rPr>
+      </w:pPr>
+      <w:r>
+        <w:rPr>
+          <w:rFonts w:eastAsiaTheme="minorEastAsia"/>
           <w:u w:val="single"/>
         </w:rPr>
         <w:t>B</w:t>
       </w:r>
       <w:r>
         <w:rPr>
-          <w:rFonts w:ascii="Calibri" w:eastAsia="Calibri" w:hAnsi="Calibri" w:cs="Calibri"/>
+          <w:rFonts w:eastAsiaTheme="minorEastAsia"/>
           <w:u w:val="single"/>
         </w:rPr>
         <w:t xml:space="preserve">usiness </w:t>
       </w:r>
       <w:r>
         <w:rPr>
-          <w:rFonts w:ascii="Calibri" w:eastAsia="Calibri" w:hAnsi="Calibri" w:cs="Calibri"/>
+          <w:rFonts w:eastAsiaTheme="minorEastAsia"/>
           <w:u w:val="single"/>
         </w:rPr>
         <w:t>E</w:t>
       </w:r>
       <w:r>
         <w:rPr>
-          <w:rFonts w:ascii="Calibri" w:eastAsia="Calibri" w:hAnsi="Calibri" w:cs="Calibri"/>
+          <w:rFonts w:eastAsiaTheme="minorEastAsia"/>
           <w:u w:val="single"/>
         </w:rPr>
         <w:t>pic</w:t>
       </w:r>
       <w:r>
         <w:rPr>
-          <w:rFonts w:ascii="Calibri" w:eastAsia="Calibri" w:hAnsi="Calibri" w:cs="Calibri"/>
+          <w:rFonts w:eastAsiaTheme="minorEastAsia"/>
           <w:u w:val="single"/>
         </w:rPr>
         <w:t>:</w:t>
       </w:r>
       <w:r>
         <w:rPr>
-          <w:rFonts w:ascii="Calibri" w:eastAsia="Calibri" w:hAnsi="Calibri" w:cs="Calibri"/>
+          <w:rFonts w:eastAsiaTheme="minorEastAsia"/>
         </w:rPr>
         <w:t xml:space="preserve"> </w:t>
       </w:r>
       <w:r>
         <w:rPr>
-          <w:rFonts w:ascii="Aptos" w:eastAsia="Aptos" w:hAnsi="Aptos" w:cs="Aptos"/>
+          <w:rFonts w:eastAsiaTheme="minorEastAsia"/>
         </w:rPr>
         <w:t xml:space="preserve">Provides new functionality to external users and </w:t>
       </w:r>
       <w:r>
         <w:rPr>
-          <w:rFonts w:ascii="Aptos" w:eastAsia="Aptos" w:hAnsi="Aptos" w:cs="Aptos"/>
+          <w:rFonts w:eastAsiaTheme="minorEastAsia"/>
         </w:rPr>
         <w:t xml:space="preserve">ISIS </w:t>
       </w:r>
       <w:r>
         <w:rPr>
-          <w:rFonts w:ascii="Aptos" w:eastAsia="Aptos" w:hAnsi="Aptos" w:cs="Aptos"/>
+          <w:rFonts w:eastAsiaTheme="minorEastAsia"/>
         </w:rPr>
         <w:t xml:space="preserve">staff. The </w:t>
       </w:r>
       <w:r>
         <w:rPr>
-          <w:rFonts w:ascii="Aptos" w:eastAsia="Aptos" w:hAnsi="Aptos" w:cs="Aptos"/>
+          <w:rFonts w:eastAsiaTheme="minorEastAsia"/>
         </w:rPr>
         <w:t>E</w:t>
       </w:r>
       <w:r>
         <w:rPr>
-          <w:rFonts w:ascii="Aptos" w:eastAsia="Aptos" w:hAnsi="Aptos" w:cs="Aptos"/>
-        </w:rPr>
-        <w:t xml:space="preserve">pic owner is expected to represent the users who will benefit from the </w:t>
-      </w:r>
-      <w:r>
-        <w:rPr>
-          <w:rFonts w:ascii="Aptos" w:eastAsia="Aptos" w:hAnsi="Aptos" w:cs="Aptos"/>
+          <w:rFonts w:eastAsiaTheme="minorEastAsia"/>
+        </w:rPr>
+        <w:t xml:space="preserve">pic </w:t>
+      </w:r>
+      <w:r>
+        <w:rPr>
+          <w:rFonts w:eastAsiaTheme="minorEastAsia"/>
+        </w:rPr>
+        <w:t>O</w:t>
+      </w:r>
+      <w:r>
+        <w:rPr>
+          <w:rFonts w:eastAsiaTheme="minorEastAsia"/>
+        </w:rPr>
+        <w:t xml:space="preserve">wner is expected to represent the users who will benefit from the </w:t>
+      </w:r>
+      <w:r>
+        <w:rPr>
+          <w:rFonts w:eastAsiaTheme="minorEastAsia"/>
         </w:rPr>
         <w:t>E</w:t>
       </w:r>
       <w:r>
         <w:rPr>
-          <w:rFonts w:ascii="Aptos" w:eastAsia="Aptos" w:hAnsi="Aptos" w:cs="Aptos"/>
+          <w:rFonts w:eastAsiaTheme="minorEastAsia"/>
         </w:rPr>
         <w:t>pic.</w:t>
       </w:r>
@@ -524,149 +688,164 @@
           <w:numId w:val="3"/>
         </w:numPr>
         <w:spacing w:after="0"/>
-      </w:pPr>
-      <w:r>
-        <w:rPr>
-          <w:rFonts w:ascii="Calibri" w:eastAsia="Calibri" w:hAnsi="Calibri" w:cs="Calibri"/>
+        <w:rPr>
+          <w:rFonts w:eastAsiaTheme="minorEastAsia"/>
+        </w:rPr>
+      </w:pPr>
+      <w:r>
+        <w:rPr>
+          <w:rFonts w:eastAsiaTheme="minorEastAsia"/>
           <w:u w:val="single"/>
         </w:rPr>
         <w:t>E</w:t>
       </w:r>
       <w:r>
         <w:rPr>
-          <w:rFonts w:ascii="Calibri" w:eastAsia="Calibri" w:hAnsi="Calibri" w:cs="Calibri"/>
+          <w:rFonts w:eastAsiaTheme="minorEastAsia"/>
           <w:u w:val="single"/>
         </w:rPr>
         <w:t xml:space="preserve">nabler </w:t>
       </w:r>
       <w:r>
         <w:rPr>
-          <w:rFonts w:ascii="Calibri" w:eastAsia="Calibri" w:hAnsi="Calibri" w:cs="Calibri"/>
+          <w:rFonts w:eastAsiaTheme="minorEastAsia"/>
           <w:u w:val="single"/>
         </w:rPr>
         <w:t>E</w:t>
       </w:r>
       <w:r>
         <w:rPr>
-          <w:rFonts w:ascii="Calibri" w:eastAsia="Calibri" w:hAnsi="Calibri" w:cs="Calibri"/>
+          <w:rFonts w:eastAsiaTheme="minorEastAsia"/>
           <w:u w:val="single"/>
         </w:rPr>
         <w:t>pic</w:t>
       </w:r>
       <w:r>
         <w:rPr>
-          <w:rFonts w:ascii="Calibri" w:eastAsia="Calibri" w:hAnsi="Calibri" w:cs="Calibri"/>
+          <w:rFonts w:eastAsiaTheme="minorEastAsia"/>
           <w:u w:val="single"/>
         </w:rPr>
         <w:t>:</w:t>
       </w:r>
       <w:r>
         <w:rPr>
-          <w:rFonts w:ascii="Calibri" w:eastAsia="Calibri" w:hAnsi="Calibri" w:cs="Calibri"/>
+          <w:rFonts w:eastAsiaTheme="minorEastAsia"/>
         </w:rPr>
         <w:t xml:space="preserve"> </w:t>
       </w:r>
       <w:r>
         <w:rPr>
-          <w:rFonts w:ascii="Aptos" w:eastAsia="Aptos" w:hAnsi="Aptos" w:cs="Aptos"/>
+          <w:rFonts w:eastAsiaTheme="minorEastAsia"/>
         </w:rPr>
         <w:t xml:space="preserve">As the name suggests, </w:t>
       </w:r>
       <w:r>
         <w:rPr>
-          <w:rFonts w:ascii="Aptos" w:eastAsia="Aptos" w:hAnsi="Aptos" w:cs="Aptos"/>
+          <w:rFonts w:eastAsiaTheme="minorEastAsia"/>
         </w:rPr>
         <w:t xml:space="preserve">it </w:t>
       </w:r>
       <w:r>
         <w:rPr>
-          <w:rFonts w:ascii="Aptos" w:eastAsia="Aptos" w:hAnsi="Aptos" w:cs="Aptos"/>
+          <w:rFonts w:eastAsiaTheme="minorEastAsia"/>
         </w:rPr>
         <w:t xml:space="preserve">enables future Business </w:t>
       </w:r>
       <w:r>
         <w:rPr>
-          <w:rFonts w:ascii="Aptos" w:eastAsia="Aptos" w:hAnsi="Aptos" w:cs="Aptos"/>
+          <w:rFonts w:eastAsiaTheme="minorEastAsia"/>
         </w:rPr>
         <w:t>E</w:t>
       </w:r>
       <w:r>
         <w:rPr>
-          <w:rFonts w:ascii="Aptos" w:eastAsia="Aptos" w:hAnsi="Aptos" w:cs="Aptos"/>
+          <w:rFonts w:eastAsiaTheme="minorEastAsia"/>
         </w:rPr>
         <w:t xml:space="preserve">pics. These are the </w:t>
       </w:r>
       <w:r>
         <w:rPr>
-          <w:rFonts w:ascii="Aptos" w:eastAsia="Aptos" w:hAnsi="Aptos" w:cs="Aptos"/>
+          <w:rFonts w:eastAsiaTheme="minorEastAsia"/>
         </w:rPr>
         <w:t>E</w:t>
       </w:r>
       <w:r>
         <w:rPr>
-          <w:rFonts w:ascii="Aptos" w:eastAsia="Aptos" w:hAnsi="Aptos" w:cs="Aptos"/>
+          <w:rFonts w:eastAsiaTheme="minorEastAsia"/>
         </w:rPr>
         <w:t xml:space="preserve">pics needed to enable or improve the ease </w:t>
       </w:r>
       <w:r>
         <w:rPr>
-          <w:rFonts w:ascii="Aptos" w:eastAsia="Aptos" w:hAnsi="Aptos" w:cs="Aptos"/>
+          <w:rFonts w:eastAsiaTheme="minorEastAsia"/>
         </w:rPr>
         <w:t>with</w:t>
       </w:r>
       <w:r>
         <w:rPr>
-          <w:rFonts w:ascii="Aptos" w:eastAsia="Aptos" w:hAnsi="Aptos" w:cs="Aptos"/>
+          <w:rFonts w:eastAsiaTheme="minorEastAsia"/>
         </w:rPr>
         <w:t xml:space="preserve"> which </w:t>
       </w:r>
       <w:r>
         <w:rPr>
-          <w:rFonts w:ascii="Aptos" w:eastAsia="Aptos" w:hAnsi="Aptos" w:cs="Aptos"/>
+          <w:rFonts w:eastAsiaTheme="minorEastAsia"/>
         </w:rPr>
         <w:t xml:space="preserve">the development team can create future Business </w:t>
       </w:r>
       <w:r>
         <w:rPr>
-          <w:rFonts w:ascii="Aptos" w:eastAsia="Aptos" w:hAnsi="Aptos" w:cs="Aptos"/>
+          <w:rFonts w:eastAsiaTheme="minorEastAsia"/>
         </w:rPr>
         <w:t>E</w:t>
       </w:r>
       <w:r>
         <w:rPr>
-          <w:rFonts w:ascii="Aptos" w:eastAsia="Aptos" w:hAnsi="Aptos" w:cs="Aptos"/>
+          <w:rFonts w:eastAsiaTheme="minorEastAsia"/>
         </w:rPr>
         <w:t>pics</w:t>
       </w:r>
       <w:r>
         <w:rPr>
-          <w:rFonts w:ascii="Aptos" w:eastAsia="Aptos" w:hAnsi="Aptos" w:cs="Aptos"/>
+          <w:rFonts w:eastAsiaTheme="minorEastAsia"/>
         </w:rPr>
         <w:t>. An</w:t>
       </w:r>
       <w:r>
         <w:rPr>
-          <w:rFonts w:ascii="Aptos" w:eastAsia="Aptos" w:hAnsi="Aptos" w:cs="Aptos"/>
+          <w:rFonts w:eastAsiaTheme="minorEastAsia"/>
         </w:rPr>
         <w:t xml:space="preserve"> </w:t>
       </w:r>
       <w:r>
         <w:rPr>
-          <w:rFonts w:ascii="Aptos" w:eastAsia="Aptos" w:hAnsi="Aptos" w:cs="Aptos"/>
+          <w:rFonts w:eastAsiaTheme="minorEastAsia"/>
         </w:rPr>
         <w:t xml:space="preserve">enabler </w:t>
       </w:r>
       <w:r>
         <w:rPr>
-          <w:rFonts w:ascii="Aptos" w:eastAsia="Aptos" w:hAnsi="Aptos" w:cs="Aptos"/>
+          <w:rFonts w:eastAsiaTheme="minorEastAsia"/>
         </w:rPr>
         <w:t>E</w:t>
       </w:r>
       <w:r>
         <w:rPr>
-          <w:rFonts w:ascii="Aptos" w:eastAsia="Aptos" w:hAnsi="Aptos" w:cs="Aptos"/>
-        </w:rPr>
-        <w:t>pic owner is more likely to be a software engineer or software scientist.</w:t>
+          <w:rFonts w:eastAsiaTheme="minorEastAsia"/>
+        </w:rPr>
+        <w:t xml:space="preserve">pic </w:t>
+      </w:r>
+      <w:r>
+        <w:rPr>
+          <w:rFonts w:eastAsiaTheme="minorEastAsia"/>
+        </w:rPr>
+        <w:t>O</w:t>
+      </w:r>
+      <w:r>
+        <w:rPr>
+          <w:rFonts w:eastAsiaTheme="minorEastAsia"/>
+        </w:rPr>
+        <w:t>wner is likely to be a software engineer or software scientist.</w:t>
       </w:r>
     </w:p>
     <w:p>
@@ -756,7 +935,21 @@
               <w:rPr>
                 <w:rFonts w:ascii="Calibri" w:eastAsia="Calibri" w:hAnsi="Calibri" w:cs="Calibri"/>
               </w:rPr>
-              <w:t>&lt;ans&gt;</w:t>
+              <w:t>&lt;</w:t>
+            </w:r>
+            <w:proofErr w:type="spellStart"/>
+            <w:r>
+              <w:rPr>
+                <w:rFonts w:ascii="Calibri" w:eastAsia="Calibri" w:hAnsi="Calibri" w:cs="Calibri"/>
+              </w:rPr>
+              <w:t>ans</w:t>
+            </w:r>
+            <w:proofErr w:type="spellEnd"/>
+            <w:r>
+              <w:rPr>
+                <w:rFonts w:ascii="Calibri" w:eastAsia="Calibri" w:hAnsi="Calibri" w:cs="Calibri"/>
+              </w:rPr>
+              <w:t>&gt;</w:t>
             </w:r>
           </w:p>
         </w:tc>
@@ -828,27 +1021,7 @@
                 <w:iCs/>
                 <w:color w:val="C45911" w:themeColor="accent2" w:themeShade="BF"/>
               </w:rPr>
-              <w:t>(</w:t>
-            </w:r>
-            <w:r>
-              <w:rPr>
-                <w:rFonts w:ascii="Calibri" w:eastAsia="Calibri" w:hAnsi="Calibri" w:cs="Calibri"/>
-                <w:b/>
-                <w:bCs/>
-                <w:i/>
-                <w:iCs/>
-                <w:color w:val="C45911" w:themeColor="accent2" w:themeShade="BF"/>
-              </w:rPr>
-              <w:t>just one)</w:t>
-            </w:r>
-            <w:r>
-              <w:rPr>
-                <w:rFonts w:ascii="Calibri" w:eastAsia="Calibri" w:hAnsi="Calibri" w:cs="Calibri"/>
-                <w:i/>
-                <w:iCs/>
-                <w:color w:val="C45911" w:themeColor="accent2" w:themeShade="BF"/>
-              </w:rPr>
-              <w:t xml:space="preserve"> driving the </w:t>
+              <w:t xml:space="preserve">driving the </w:t>
             </w:r>
             <w:r>
               <w:rPr>
@@ -866,7 +1039,25 @@
                 <w:iCs/>
                 <w:color w:val="C45911" w:themeColor="accent2" w:themeShade="BF"/>
               </w:rPr>
-              <w:t>pic? It is usually the one who is providing the requirements</w:t>
+              <w:t xml:space="preserve">pic? It is usually the </w:t>
+            </w:r>
+            <w:r>
+              <w:rPr>
+                <w:rFonts w:ascii="Calibri" w:eastAsia="Calibri" w:hAnsi="Calibri" w:cs="Calibri"/>
+                <w:i/>
+                <w:iCs/>
+                <w:color w:val="C45911" w:themeColor="accent2" w:themeShade="BF"/>
+              </w:rPr>
+              <w:t>person</w:t>
+            </w:r>
+            <w:r>
+              <w:rPr>
+                <w:rFonts w:ascii="Calibri" w:eastAsia="Calibri" w:hAnsi="Calibri" w:cs="Calibri"/>
+                <w:i/>
+                <w:iCs/>
+                <w:color w:val="C45911" w:themeColor="accent2" w:themeShade="BF"/>
+              </w:rPr>
+              <w:t xml:space="preserve"> who is providing the requirements</w:t>
             </w:r>
             <w:r>
               <w:rPr>
@@ -876,6 +1067,15 @@
                 <w:color w:val="C45911" w:themeColor="accent2" w:themeShade="BF"/>
               </w:rPr>
               <w:t xml:space="preserve"> and/or </w:t>
+            </w:r>
+            <w:r>
+              <w:rPr>
+                <w:rFonts w:ascii="Calibri" w:eastAsia="Calibri" w:hAnsi="Calibri" w:cs="Calibri"/>
+                <w:i/>
+                <w:iCs/>
+                <w:color w:val="C45911" w:themeColor="accent2" w:themeShade="BF"/>
+              </w:rPr>
+              <w:t xml:space="preserve">the </w:t>
             </w:r>
             <w:r>
               <w:rPr>
@@ -918,7 +1118,21 @@
               <w:rPr>
                 <w:rFonts w:ascii="Calibri" w:eastAsia="Calibri" w:hAnsi="Calibri" w:cs="Calibri"/>
               </w:rPr>
-              <w:t>&lt;ans&gt;</w:t>
+              <w:t>&lt;</w:t>
+            </w:r>
+            <w:proofErr w:type="spellStart"/>
+            <w:r>
+              <w:rPr>
+                <w:rFonts w:ascii="Calibri" w:eastAsia="Calibri" w:hAnsi="Calibri" w:cs="Calibri"/>
+              </w:rPr>
+              <w:t>ans</w:t>
+            </w:r>
+            <w:proofErr w:type="spellEnd"/>
+            <w:r>
+              <w:rPr>
+                <w:rFonts w:ascii="Calibri" w:eastAsia="Calibri" w:hAnsi="Calibri" w:cs="Calibri"/>
+              </w:rPr>
+              <w:t>&gt;</w:t>
             </w:r>
           </w:p>
         </w:tc>
@@ -990,7 +1204,25 @@
                 <w:iCs/>
                 <w:color w:val="C45911" w:themeColor="accent2" w:themeShade="BF"/>
               </w:rPr>
-              <w:t xml:space="preserve"> stakeholders, it could b</w:t>
+              <w:t xml:space="preserve"> stakeholders, </w:t>
+            </w:r>
+            <w:r>
+              <w:rPr>
+                <w:rFonts w:ascii="Calibri" w:eastAsia="Calibri" w:hAnsi="Calibri" w:cs="Calibri"/>
+                <w:i/>
+                <w:iCs/>
+                <w:color w:val="C45911" w:themeColor="accent2" w:themeShade="BF"/>
+              </w:rPr>
+              <w:t>they may</w:t>
+            </w:r>
+            <w:r>
+              <w:rPr>
+                <w:rFonts w:ascii="Calibri" w:eastAsia="Calibri" w:hAnsi="Calibri" w:cs="Calibri"/>
+                <w:i/>
+                <w:iCs/>
+                <w:color w:val="C45911" w:themeColor="accent2" w:themeShade="BF"/>
+              </w:rPr>
+              <w:t xml:space="preserve"> b</w:t>
             </w:r>
             <w:r>
               <w:rPr>
@@ -1042,7 +1274,21 @@
               <w:rPr>
                 <w:rFonts w:ascii="Calibri" w:eastAsia="Calibri" w:hAnsi="Calibri" w:cs="Calibri"/>
               </w:rPr>
-              <w:t>&lt;ans&gt;</w:t>
+              <w:t>&lt;</w:t>
+            </w:r>
+            <w:proofErr w:type="spellStart"/>
+            <w:r>
+              <w:rPr>
+                <w:rFonts w:ascii="Calibri" w:eastAsia="Calibri" w:hAnsi="Calibri" w:cs="Calibri"/>
+              </w:rPr>
+              <w:t>ans</w:t>
+            </w:r>
+            <w:proofErr w:type="spellEnd"/>
+            <w:r>
+              <w:rPr>
+                <w:rFonts w:ascii="Calibri" w:eastAsia="Calibri" w:hAnsi="Calibri" w:cs="Calibri"/>
+              </w:rPr>
+              <w:t>&gt;</w:t>
             </w:r>
           </w:p>
         </w:tc>
@@ -1119,7 +1365,25 @@
                 <w:iCs/>
                 <w:color w:val="C45911" w:themeColor="accent2" w:themeShade="BF"/>
               </w:rPr>
-              <w:t xml:space="preserve">nitiate </w:t>
+              <w:t>nitiat</w:t>
+            </w:r>
+            <w:r>
+              <w:rPr>
+                <w:rFonts w:ascii="Calibri" w:eastAsia="Calibri" w:hAnsi="Calibri" w:cs="Calibri"/>
+                <w:i/>
+                <w:iCs/>
+                <w:color w:val="C45911" w:themeColor="accent2" w:themeShade="BF"/>
+              </w:rPr>
+              <w:t>ing</w:t>
+            </w:r>
+            <w:r>
+              <w:rPr>
+                <w:rFonts w:ascii="Calibri" w:eastAsia="Calibri" w:hAnsi="Calibri" w:cs="Calibri"/>
+                <w:i/>
+                <w:iCs/>
+                <w:color w:val="C45911" w:themeColor="accent2" w:themeShade="BF"/>
+              </w:rPr>
+              <w:t xml:space="preserve"> </w:t>
             </w:r>
             <w:r>
               <w:rPr>
@@ -1139,6 +1403,7 @@
               </w:rPr>
               <w:t xml:space="preserve">writing in the </w:t>
             </w:r>
+            <w:proofErr w:type="spellStart"/>
             <w:r>
               <w:rPr>
                 <w:rFonts w:ascii="Calibri" w:eastAsia="Calibri" w:hAnsi="Calibri" w:cs="Calibri"/>
@@ -1148,7 +1413,19 @@
                 <w:iCs/>
                 <w:color w:val="C45911" w:themeColor="accent2" w:themeShade="BF"/>
               </w:rPr>
-              <w:t>for, who</w:t>
+              <w:t>for</w:t>
+            </w:r>
+            <w:proofErr w:type="spellEnd"/>
+            <w:r>
+              <w:rPr>
+                <w:rFonts w:ascii="Calibri" w:eastAsia="Calibri" w:hAnsi="Calibri" w:cs="Calibri"/>
+                <w:b/>
+                <w:bCs/>
+                <w:i/>
+                <w:iCs/>
+                <w:color w:val="C45911" w:themeColor="accent2" w:themeShade="BF"/>
+              </w:rPr>
+              <w:t>, who</w:t>
             </w:r>
             <w:r>
               <w:rPr>
@@ -1238,7 +1515,25 @@
                 <w:iCs/>
                 <w:color w:val="C45911" w:themeColor="accent2" w:themeShade="BF"/>
               </w:rPr>
-              <w:t>If unsure</w:t>
+              <w:t xml:space="preserve">If </w:t>
+            </w:r>
+            <w:r>
+              <w:rPr>
+                <w:rFonts w:ascii="Calibri" w:eastAsia="Calibri" w:hAnsi="Calibri" w:cs="Calibri"/>
+                <w:i/>
+                <w:iCs/>
+                <w:color w:val="C45911" w:themeColor="accent2" w:themeShade="BF"/>
+              </w:rPr>
+              <w:t xml:space="preserve">you are </w:t>
+            </w:r>
+            <w:r>
+              <w:rPr>
+                <w:rFonts w:ascii="Calibri" w:eastAsia="Calibri" w:hAnsi="Calibri" w:cs="Calibri"/>
+                <w:i/>
+                <w:iCs/>
+                <w:color w:val="C45911" w:themeColor="accent2" w:themeShade="BF"/>
+              </w:rPr>
+              <w:t>unsure</w:t>
             </w:r>
             <w:r>
               <w:rPr>
@@ -1304,7 +1599,6 @@
                 <w:b/>
                 <w:bCs/>
               </w:rPr>
-              <w:lastRenderedPageBreak/>
               <w:t>For</w:t>
             </w:r>
             <w:r>
@@ -1326,13 +1620,20 @@
                 <w:b/>
                 <w:bCs/>
               </w:rPr>
+              <w:lastRenderedPageBreak/>
               <w:t>who</w:t>
             </w:r>
             <w:r>
               <w:t xml:space="preserve"> &lt;do </w:t>
             </w:r>
             <w:r>
-              <w:t>something, such as certain type of experiments</w:t>
+              <w:t xml:space="preserve">something, such as </w:t>
+            </w:r>
+            <w:r>
+              <w:t xml:space="preserve">a </w:t>
+            </w:r>
+            <w:r>
+              <w:t>certain type of experiment</w:t>
             </w:r>
             <w:r>
               <w:t>&gt;</w:t>
@@ -1619,7 +1920,16 @@
                 <w:bCs/>
                 <w:color w:val="000000" w:themeColor="text1"/>
               </w:rPr>
-              <w:t>benefits</w:t>
+              <w:t>B</w:t>
+            </w:r>
+            <w:r>
+              <w:rPr>
+                <w:rFonts w:ascii="Calibri" w:eastAsia="Calibri" w:hAnsi="Calibri" w:cs="Calibri"/>
+                <w:b/>
+                <w:bCs/>
+                <w:color w:val="000000" w:themeColor="text1"/>
+              </w:rPr>
+              <w:t>enefits</w:t>
             </w:r>
             <w:r>
               <w:rPr>
@@ -1720,7 +2030,25 @@
                 <w:iCs/>
                 <w:color w:val="C45911" w:themeColor="accent2" w:themeShade="BF"/>
               </w:rPr>
-              <w:t xml:space="preserve">pic hypothesis turns out to be </w:t>
+              <w:t xml:space="preserve">pic hypothesis </w:t>
+            </w:r>
+            <w:r>
+              <w:rPr>
+                <w:rFonts w:ascii="Calibri" w:eastAsia="Calibri" w:hAnsi="Calibri" w:cs="Calibri"/>
+                <w:i/>
+                <w:iCs/>
+                <w:color w:val="C45911" w:themeColor="accent2" w:themeShade="BF"/>
+              </w:rPr>
+              <w:t>is proven</w:t>
+            </w:r>
+            <w:r>
+              <w:rPr>
+                <w:rFonts w:ascii="Calibri" w:eastAsia="Calibri" w:hAnsi="Calibri" w:cs="Calibri"/>
+                <w:i/>
+                <w:iCs/>
+                <w:color w:val="C45911" w:themeColor="accent2" w:themeShade="BF"/>
+              </w:rPr>
+              <w:t xml:space="preserve"> to be </w:t>
             </w:r>
             <w:r>
               <w:rPr>
@@ -1822,7 +2150,25 @@
                 <w:iCs/>
                 <w:color w:val="C45911" w:themeColor="accent2" w:themeShade="BF"/>
               </w:rPr>
-              <w:t xml:space="preserve"> from this. ISIS is</w:t>
+              <w:t xml:space="preserve"> from this. </w:t>
+            </w:r>
+            <w:r>
+              <w:rPr>
+                <w:rFonts w:ascii="Calibri" w:eastAsia="Calibri" w:hAnsi="Calibri" w:cs="Calibri"/>
+                <w:i/>
+                <w:iCs/>
+                <w:color w:val="C45911" w:themeColor="accent2" w:themeShade="BF"/>
+              </w:rPr>
+              <w:t>F</w:t>
+            </w:r>
+            <w:r>
+              <w:rPr>
+                <w:rFonts w:ascii="Calibri" w:eastAsia="Calibri" w:hAnsi="Calibri" w:cs="Calibri"/>
+                <w:i/>
+                <w:iCs/>
+                <w:color w:val="C45911" w:themeColor="accent2" w:themeShade="BF"/>
+              </w:rPr>
+              <w:t>or example</w:t>
             </w:r>
             <w:r>
               <w:rPr>
@@ -1840,24 +2186,6 @@
                 <w:iCs/>
                 <w:color w:val="C45911" w:themeColor="accent2" w:themeShade="BF"/>
               </w:rPr>
-              <w:t xml:space="preserve"> for example</w:t>
-            </w:r>
-            <w:r>
-              <w:rPr>
-                <w:rFonts w:ascii="Calibri" w:eastAsia="Calibri" w:hAnsi="Calibri" w:cs="Calibri"/>
-                <w:i/>
-                <w:iCs/>
-                <w:color w:val="C45911" w:themeColor="accent2" w:themeShade="BF"/>
-              </w:rPr>
-              <w:t>,</w:t>
-            </w:r>
-            <w:r>
-              <w:rPr>
-                <w:rFonts w:ascii="Calibri" w:eastAsia="Calibri" w:hAnsi="Calibri" w:cs="Calibri"/>
-                <w:i/>
-                <w:iCs/>
-                <w:color w:val="C45911" w:themeColor="accent2" w:themeShade="BF"/>
-              </w:rPr>
               <w:t xml:space="preserve"> </w:t>
             </w:r>
             <w:r>
@@ -1867,7 +2195,25 @@
                 <w:iCs/>
                 <w:color w:val="C45911" w:themeColor="accent2" w:themeShade="BF"/>
               </w:rPr>
-              <w:t xml:space="preserve">continually looking for </w:t>
+              <w:t xml:space="preserve">continually </w:t>
+            </w:r>
+            <w:r>
+              <w:rPr>
+                <w:rFonts w:ascii="Calibri" w:eastAsia="Calibri" w:hAnsi="Calibri" w:cs="Calibri"/>
+                <w:i/>
+                <w:iCs/>
+                <w:color w:val="C45911" w:themeColor="accent2" w:themeShade="BF"/>
+              </w:rPr>
+              <w:t>searching</w:t>
+            </w:r>
+            <w:r>
+              <w:rPr>
+                <w:rFonts w:ascii="Calibri" w:eastAsia="Calibri" w:hAnsi="Calibri" w:cs="Calibri"/>
+                <w:i/>
+                <w:iCs/>
+                <w:color w:val="C45911" w:themeColor="accent2" w:themeShade="BF"/>
+              </w:rPr>
+              <w:t xml:space="preserve"> for </w:t>
             </w:r>
             <w:r>
               <w:rPr>
@@ -2173,6 +2519,15 @@
                 <w:iCs/>
                 <w:color w:val="C45911" w:themeColor="accent2" w:themeShade="BF"/>
               </w:rPr>
+              <w:t>s</w:t>
+            </w:r>
+            <w:r>
+              <w:rPr>
+                <w:rFonts w:ascii="Calibri" w:eastAsia="Calibri" w:hAnsi="Calibri" w:cs="Calibri"/>
+                <w:i/>
+                <w:iCs/>
+                <w:color w:val="C45911" w:themeColor="accent2" w:themeShade="BF"/>
+              </w:rPr>
               <w:t xml:space="preserve"> </w:t>
             </w:r>
             <w:r>
@@ -2182,16 +2537,25 @@
                 <w:iCs/>
                 <w:color w:val="C45911" w:themeColor="accent2" w:themeShade="BF"/>
               </w:rPr>
-              <w:t xml:space="preserve">from </w:t>
-            </w:r>
-            <w:r>
-              <w:rPr>
-                <w:rFonts w:ascii="Calibri" w:eastAsia="Calibri" w:hAnsi="Calibri" w:cs="Calibri"/>
-                <w:i/>
-                <w:iCs/>
-                <w:color w:val="C45911" w:themeColor="accent2" w:themeShade="BF"/>
-              </w:rPr>
-              <w:t xml:space="preserve">all around the world wishes to </w:t>
+              <w:t>globally would wis</w:t>
+            </w:r>
+            <w:r>
+              <w:rPr>
+                <w:rFonts w:ascii="Calibri" w:eastAsia="Calibri" w:hAnsi="Calibri" w:cs="Calibri"/>
+                <w:i/>
+                <w:iCs/>
+                <w:color w:val="C45911" w:themeColor="accent2" w:themeShade="BF"/>
+              </w:rPr>
+              <w:t>h</w:t>
+            </w:r>
+            <w:r>
+              <w:rPr>
+                <w:rFonts w:ascii="Calibri" w:eastAsia="Calibri" w:hAnsi="Calibri" w:cs="Calibri"/>
+                <w:i/>
+                <w:iCs/>
+                <w:color w:val="C45911" w:themeColor="accent2" w:themeShade="BF"/>
+              </w:rPr>
+              <w:t xml:space="preserve"> to </w:t>
             </w:r>
             <w:r>
               <w:rPr>
@@ -2234,7 +2598,21 @@
               <w:rPr>
                 <w:rFonts w:ascii="Calibri" w:eastAsia="Calibri" w:hAnsi="Calibri" w:cs="Calibri"/>
               </w:rPr>
-              <w:t>&lt;ans&gt;</w:t>
+              <w:t>&lt;</w:t>
+            </w:r>
+            <w:proofErr w:type="spellStart"/>
+            <w:r>
+              <w:rPr>
+                <w:rFonts w:ascii="Calibri" w:eastAsia="Calibri" w:hAnsi="Calibri" w:cs="Calibri"/>
+              </w:rPr>
+              <w:t>ans</w:t>
+            </w:r>
+            <w:proofErr w:type="spellEnd"/>
+            <w:r>
+              <w:rPr>
+                <w:rFonts w:ascii="Calibri" w:eastAsia="Calibri" w:hAnsi="Calibri" w:cs="Calibri"/>
+              </w:rPr>
+              <w:t>&gt;</w:t>
             </w:r>
           </w:p>
         </w:tc>
@@ -2400,7 +2778,21 @@
                 <w:rFonts w:ascii="Calibri" w:eastAsia="Calibri" w:hAnsi="Calibri" w:cs="Calibri"/>
                 <w:color w:val="C45911" w:themeColor="accent2" w:themeShade="BF"/>
               </w:rPr>
-              <w:t xml:space="preserve">leading indicator, and the first feedback </w:t>
+              <w:t xml:space="preserve">leading indicator, and </w:t>
+            </w:r>
+            <w:r>
+              <w:rPr>
+                <w:rFonts w:ascii="Calibri" w:eastAsia="Calibri" w:hAnsi="Calibri" w:cs="Calibri"/>
+                <w:color w:val="C45911" w:themeColor="accent2" w:themeShade="BF"/>
+              </w:rPr>
+              <w:t xml:space="preserve">therefore </w:t>
+            </w:r>
+            <w:r>
+              <w:rPr>
+                <w:rFonts w:ascii="Calibri" w:eastAsia="Calibri" w:hAnsi="Calibri" w:cs="Calibri"/>
+                <w:color w:val="C45911" w:themeColor="accent2" w:themeShade="BF"/>
+              </w:rPr>
+              <w:t xml:space="preserve">the first feedback </w:t>
             </w:r>
             <w:r>
               <w:rPr>
@@ -2485,7 +2877,21 @@
               <w:rPr>
                 <w:rFonts w:ascii="Calibri" w:eastAsia="Calibri" w:hAnsi="Calibri" w:cs="Calibri"/>
               </w:rPr>
-              <w:t>&lt;ans&gt;</w:t>
+              <w:t>&lt;</w:t>
+            </w:r>
+            <w:proofErr w:type="spellStart"/>
+            <w:r>
+              <w:rPr>
+                <w:rFonts w:ascii="Calibri" w:eastAsia="Calibri" w:hAnsi="Calibri" w:cs="Calibri"/>
+              </w:rPr>
+              <w:t>ans</w:t>
+            </w:r>
+            <w:proofErr w:type="spellEnd"/>
+            <w:r>
+              <w:rPr>
+                <w:rFonts w:ascii="Calibri" w:eastAsia="Calibri" w:hAnsi="Calibri" w:cs="Calibri"/>
+              </w:rPr>
+              <w:t>&gt;</w:t>
             </w:r>
           </w:p>
         </w:tc>
@@ -2526,7 +2932,16 @@
                 <w:bCs/>
                 <w:color w:val="000000" w:themeColor="text1"/>
               </w:rPr>
-              <w:t>Features i</w:t>
+              <w:t xml:space="preserve">Features </w:t>
+            </w:r>
+            <w:r>
+              <w:rPr>
+                <w:rFonts w:ascii="Calibri" w:eastAsia="Calibri" w:hAnsi="Calibri" w:cs="Calibri"/>
+                <w:b/>
+                <w:bCs/>
+                <w:color w:val="000000" w:themeColor="text1"/>
+              </w:rPr>
+              <w:t>i</w:t>
             </w:r>
             <w:r>
               <w:rPr>
@@ -2672,7 +3087,21 @@
               <w:rPr>
                 <w:rFonts w:ascii="Calibri" w:eastAsia="Calibri" w:hAnsi="Calibri" w:cs="Calibri"/>
               </w:rPr>
-              <w:t>&lt;ans&gt;</w:t>
+              <w:t>&lt;</w:t>
+            </w:r>
+            <w:proofErr w:type="spellStart"/>
+            <w:r>
+              <w:rPr>
+                <w:rFonts w:ascii="Calibri" w:eastAsia="Calibri" w:hAnsi="Calibri" w:cs="Calibri"/>
+              </w:rPr>
+              <w:t>ans</w:t>
+            </w:r>
+            <w:proofErr w:type="spellEnd"/>
+            <w:r>
+              <w:rPr>
+                <w:rFonts w:ascii="Calibri" w:eastAsia="Calibri" w:hAnsi="Calibri" w:cs="Calibri"/>
+              </w:rPr>
+              <w:t>&gt;</w:t>
             </w:r>
           </w:p>
           <w:p>
@@ -2707,6 +3136,7 @@
                 <w:rFonts w:ascii="Calibri" w:eastAsia="Calibri" w:hAnsi="Calibri" w:cs="Calibri"/>
                 <w:color w:val="C45911" w:themeColor="accent2" w:themeShade="BF"/>
               </w:rPr>
+              <w:lastRenderedPageBreak/>
               <w:t>Optionally</w:t>
             </w:r>
             <w:r>
@@ -2771,13 +3201,6 @@
                 <w:color w:val="C45911" w:themeColor="accent2" w:themeShade="BF"/>
               </w:rPr>
               <w:t>s)</w:t>
-            </w:r>
-            <w:r>
-              <w:rPr>
-                <w:rFonts w:ascii="Calibri" w:eastAsia="Calibri" w:hAnsi="Calibri" w:cs="Calibri"/>
-                <w:color w:val="C45911" w:themeColor="accent2" w:themeShade="BF"/>
-              </w:rPr>
-              <w:t>:</w:t>
             </w:r>
           </w:p>
           <w:p>
@@ -2793,7 +3216,21 @@
               <w:rPr>
                 <w:rFonts w:ascii="Calibri" w:eastAsia="Calibri" w:hAnsi="Calibri" w:cs="Calibri"/>
               </w:rPr>
-              <w:t xml:space="preserve">&lt;ans&gt; </w:t>
+              <w:t>&lt;</w:t>
+            </w:r>
+            <w:proofErr w:type="spellStart"/>
+            <w:r>
+              <w:rPr>
+                <w:rFonts w:ascii="Calibri" w:eastAsia="Calibri" w:hAnsi="Calibri" w:cs="Calibri"/>
+              </w:rPr>
+              <w:t>ans</w:t>
+            </w:r>
+            <w:proofErr w:type="spellEnd"/>
+            <w:r>
+              <w:rPr>
+                <w:rFonts w:ascii="Calibri" w:eastAsia="Calibri" w:hAnsi="Calibri" w:cs="Calibri"/>
+              </w:rPr>
+              <w:t xml:space="preserve">&gt; </w:t>
             </w:r>
           </w:p>
         </w:tc>
@@ -2830,7 +3267,43 @@
                 <w:color w:val="000000" w:themeColor="text1"/>
               </w:rPr>
               <w:lastRenderedPageBreak/>
-              <w:t xml:space="preserve">Features in the </w:t>
+              <w:t xml:space="preserve">Features </w:t>
+            </w:r>
+            <w:r>
+              <w:rPr>
+                <w:rFonts w:ascii="Calibri" w:eastAsia="Calibri" w:hAnsi="Calibri" w:cs="Calibri"/>
+                <w:b/>
+                <w:bCs/>
+                <w:color w:val="000000" w:themeColor="text1"/>
+              </w:rPr>
+              <w:t>i</w:t>
+            </w:r>
+            <w:r>
+              <w:rPr>
+                <w:rFonts w:ascii="Calibri" w:eastAsia="Calibri" w:hAnsi="Calibri" w:cs="Calibri"/>
+                <w:b/>
+                <w:bCs/>
+                <w:color w:val="000000" w:themeColor="text1"/>
+              </w:rPr>
+              <w:t xml:space="preserve">n </w:t>
+            </w:r>
+            <w:r>
+              <w:rPr>
+                <w:rFonts w:ascii="Calibri" w:eastAsia="Calibri" w:hAnsi="Calibri" w:cs="Calibri"/>
+                <w:b/>
+                <w:bCs/>
+                <w:color w:val="000000" w:themeColor="text1"/>
+              </w:rPr>
+              <w:t>t</w:t>
+            </w:r>
+            <w:r>
+              <w:rPr>
+                <w:rFonts w:ascii="Calibri" w:eastAsia="Calibri" w:hAnsi="Calibri" w:cs="Calibri"/>
+                <w:b/>
+                <w:bCs/>
+                <w:color w:val="000000" w:themeColor="text1"/>
+              </w:rPr>
+              <w:t xml:space="preserve">he </w:t>
             </w:r>
             <w:r>
               <w:rPr>
@@ -2855,6 +3328,13 @@
                 <w:rFonts w:ascii="Calibri" w:eastAsia="Calibri" w:hAnsi="Calibri" w:cs="Calibri"/>
                 <w:color w:val="C45911" w:themeColor="accent2" w:themeShade="BF"/>
               </w:rPr>
+              <w:t>(</w:t>
+            </w:r>
+            <w:r>
+              <w:rPr>
+                <w:rFonts w:ascii="Calibri" w:eastAsia="Calibri" w:hAnsi="Calibri" w:cs="Calibri"/>
+                <w:color w:val="C45911" w:themeColor="accent2" w:themeShade="BF"/>
+              </w:rPr>
               <w:t>The</w:t>
             </w:r>
             <w:r>
@@ -2897,13 +3377,6 @@
                 <w:rFonts w:ascii="Calibri" w:eastAsia="Calibri" w:hAnsi="Calibri" w:cs="Calibri"/>
                 <w:color w:val="C45911" w:themeColor="accent2" w:themeShade="BF"/>
               </w:rPr>
-              <w:t>(</w:t>
-            </w:r>
-            <w:r>
-              <w:rPr>
-                <w:rFonts w:ascii="Calibri" w:eastAsia="Calibri" w:hAnsi="Calibri" w:cs="Calibri"/>
-                <w:color w:val="C45911" w:themeColor="accent2" w:themeShade="BF"/>
-              </w:rPr>
               <w:t>T</w:t>
             </w:r>
             <w:r>
@@ -2967,7 +3440,14 @@
                 <w:rFonts w:ascii="Calibri" w:eastAsia="Calibri" w:hAnsi="Calibri" w:cs="Calibri"/>
                 <w:color w:val="C45911" w:themeColor="accent2" w:themeShade="BF"/>
               </w:rPr>
-              <w:t xml:space="preserve">Figure below </w:t>
+              <w:t>The f</w:t>
+            </w:r>
+            <w:r>
+              <w:rPr>
+                <w:rFonts w:ascii="Calibri" w:eastAsia="Calibri" w:hAnsi="Calibri" w:cs="Calibri"/>
+                <w:color w:val="C45911" w:themeColor="accent2" w:themeShade="BF"/>
+              </w:rPr>
+              <w:t xml:space="preserve">igure below </w:t>
             </w:r>
             <w:r>
               <w:rPr>
@@ -3235,7 +3715,21 @@
               <w:rPr>
                 <w:rFonts w:ascii="Calibri" w:eastAsia="Calibri" w:hAnsi="Calibri" w:cs="Calibri"/>
               </w:rPr>
-              <w:t>&lt;ans&gt;</w:t>
+              <w:t>&lt;</w:t>
+            </w:r>
+            <w:proofErr w:type="spellStart"/>
+            <w:r>
+              <w:rPr>
+                <w:rFonts w:ascii="Calibri" w:eastAsia="Calibri" w:hAnsi="Calibri" w:cs="Calibri"/>
+              </w:rPr>
+              <w:t>ans</w:t>
+            </w:r>
+            <w:proofErr w:type="spellEnd"/>
+            <w:r>
+              <w:rPr>
+                <w:rFonts w:ascii="Calibri" w:eastAsia="Calibri" w:hAnsi="Calibri" w:cs="Calibri"/>
+              </w:rPr>
+              <w:t>&gt;</w:t>
             </w:r>
           </w:p>
         </w:tc>
@@ -3301,21 +3795,35 @@
                 <w:rFonts w:ascii="Calibri" w:eastAsia="Calibri" w:hAnsi="Calibri" w:cs="Calibri"/>
                 <w:color w:val="C45911" w:themeColor="accent2" w:themeShade="BF"/>
               </w:rPr>
-              <w:t>(Think about CPU usage, memory usage, new hardware, and energy consumption aspects. Also</w:t>
-            </w:r>
-            <w:r>
-              <w:rPr>
-                <w:rFonts w:ascii="Calibri" w:eastAsia="Calibri" w:hAnsi="Calibri" w:cs="Calibri"/>
-                <w:color w:val="C45911" w:themeColor="accent2" w:themeShade="BF"/>
-              </w:rPr>
-              <w:t>,</w:t>
-            </w:r>
-            <w:r>
-              <w:rPr>
-                <w:rFonts w:ascii="Calibri" w:eastAsia="Calibri" w:hAnsi="Calibri" w:cs="Calibri"/>
-                <w:color w:val="C45911" w:themeColor="accent2" w:themeShade="BF"/>
-              </w:rPr>
-              <w:t xml:space="preserve"> whether the outcome of this </w:t>
+              <w:t xml:space="preserve">(Think about CPU usage, memory usage, new hardware, and energy consumption aspects. </w:t>
+            </w:r>
+            <w:r>
+              <w:rPr>
+                <w:rFonts w:ascii="Calibri" w:eastAsia="Calibri" w:hAnsi="Calibri" w:cs="Calibri"/>
+                <w:color w:val="C45911" w:themeColor="accent2" w:themeShade="BF"/>
+              </w:rPr>
+              <w:t>In addition</w:t>
+            </w:r>
+            <w:r>
+              <w:rPr>
+                <w:rFonts w:ascii="Calibri" w:eastAsia="Calibri" w:hAnsi="Calibri" w:cs="Calibri"/>
+                <w:color w:val="C45911" w:themeColor="accent2" w:themeShade="BF"/>
+              </w:rPr>
+              <w:t xml:space="preserve"> to this, contemplate</w:t>
+            </w:r>
+            <w:r>
+              <w:rPr>
+                <w:rFonts w:ascii="Calibri" w:eastAsia="Calibri" w:hAnsi="Calibri" w:cs="Calibri"/>
+                <w:color w:val="C45911" w:themeColor="accent2" w:themeShade="BF"/>
+              </w:rPr>
+              <w:t xml:space="preserve"> if</w:t>
+            </w:r>
+            <w:r>
+              <w:rPr>
+                <w:rFonts w:ascii="Calibri" w:eastAsia="Calibri" w:hAnsi="Calibri" w:cs="Calibri"/>
+                <w:color w:val="C45911" w:themeColor="accent2" w:themeShade="BF"/>
+              </w:rPr>
+              <w:t xml:space="preserve"> the outcome of this </w:t>
             </w:r>
             <w:r>
               <w:rPr>
@@ -3336,35 +3844,7 @@
                 <w:rFonts w:ascii="Calibri" w:eastAsia="Calibri" w:hAnsi="Calibri" w:cs="Calibri"/>
                 <w:color w:val="C45911" w:themeColor="accent2" w:themeShade="BF"/>
               </w:rPr>
-              <w:t>wider benefits</w:t>
-            </w:r>
-            <w:r>
-              <w:rPr>
-                <w:rFonts w:ascii="Calibri" w:eastAsia="Calibri" w:hAnsi="Calibri" w:cs="Calibri"/>
-                <w:color w:val="C45911" w:themeColor="accent2" w:themeShade="BF"/>
-              </w:rPr>
-              <w:t xml:space="preserve"> </w:t>
-            </w:r>
-            <w:r>
-              <w:rPr>
-                <w:rFonts w:ascii="Calibri" w:eastAsia="Calibri" w:hAnsi="Calibri" w:cs="Calibri"/>
-                <w:color w:val="C45911" w:themeColor="accent2" w:themeShade="BF"/>
-              </w:rPr>
-              <w:t>/</w:t>
-            </w:r>
-            <w:r>
-              <w:rPr>
-                <w:rFonts w:ascii="Calibri" w:eastAsia="Calibri" w:hAnsi="Calibri" w:cs="Calibri"/>
-                <w:color w:val="C45911" w:themeColor="accent2" w:themeShade="BF"/>
-              </w:rPr>
-              <w:t xml:space="preserve"> </w:t>
-            </w:r>
-            <w:r>
-              <w:rPr>
-                <w:rFonts w:ascii="Calibri" w:eastAsia="Calibri" w:hAnsi="Calibri" w:cs="Calibri"/>
-                <w:color w:val="C45911" w:themeColor="accent2" w:themeShade="BF"/>
-              </w:rPr>
-              <w:t xml:space="preserve">negative implications for environmental sustainability, </w:t>
+              <w:t xml:space="preserve">wider benefits/negative implications for environmental sustainability, </w:t>
             </w:r>
             <w:r>
               <w:rPr>
@@ -3434,7 +3914,21 @@
               <w:rPr>
                 <w:rFonts w:ascii="Calibri" w:eastAsia="Calibri" w:hAnsi="Calibri" w:cs="Calibri"/>
               </w:rPr>
-              <w:t>&lt;ans&gt;</w:t>
+              <w:t>&lt;</w:t>
+            </w:r>
+            <w:proofErr w:type="spellStart"/>
+            <w:r>
+              <w:rPr>
+                <w:rFonts w:ascii="Calibri" w:eastAsia="Calibri" w:hAnsi="Calibri" w:cs="Calibri"/>
+              </w:rPr>
+              <w:t>ans</w:t>
+            </w:r>
+            <w:proofErr w:type="spellEnd"/>
+            <w:r>
+              <w:rPr>
+                <w:rFonts w:ascii="Calibri" w:eastAsia="Calibri" w:hAnsi="Calibri" w:cs="Calibri"/>
+              </w:rPr>
+              <w:t>&gt;</w:t>
             </w:r>
           </w:p>
         </w:tc>
@@ -3480,7 +3974,23 @@
                 <w:b/>
                 <w:bCs/>
               </w:rPr>
-              <w:t>xternal commitment</w:t>
+              <w:t xml:space="preserve">xternal </w:t>
+            </w:r>
+            <w:r>
+              <w:rPr>
+                <w:rFonts w:ascii="Calibri" w:eastAsia="Calibri" w:hAnsi="Calibri" w:cs="Calibri"/>
+                <w:b/>
+                <w:bCs/>
+              </w:rPr>
+              <w:t>C</w:t>
+            </w:r>
+            <w:r>
+              <w:rPr>
+                <w:rFonts w:ascii="Calibri" w:eastAsia="Calibri" w:hAnsi="Calibri" w:cs="Calibri"/>
+                <w:b/>
+                <w:bCs/>
+              </w:rPr>
+              <w:t>ommitment</w:t>
             </w:r>
             <w:r>
               <w:rPr>
@@ -3526,7 +4036,21 @@
                 <w:rFonts w:ascii="Calibri" w:eastAsia="Calibri" w:hAnsi="Calibri" w:cs="Calibri"/>
                 <w:color w:val="C45911" w:themeColor="accent2" w:themeShade="BF"/>
               </w:rPr>
-              <w:t xml:space="preserve">commitment, such as the </w:t>
+              <w:t>commitment</w:t>
+            </w:r>
+            <w:r>
+              <w:rPr>
+                <w:rFonts w:ascii="Calibri" w:eastAsia="Calibri" w:hAnsi="Calibri" w:cs="Calibri"/>
+                <w:color w:val="C45911" w:themeColor="accent2" w:themeShade="BF"/>
+              </w:rPr>
+              <w:t>s</w:t>
+            </w:r>
+            <w:r>
+              <w:rPr>
+                <w:rFonts w:ascii="Calibri" w:eastAsia="Calibri" w:hAnsi="Calibri" w:cs="Calibri"/>
+                <w:color w:val="C45911" w:themeColor="accent2" w:themeShade="BF"/>
+              </w:rPr>
+              <w:t xml:space="preserve">, such as the </w:t>
             </w:r>
             <w:r>
               <w:rPr>
@@ -3547,7 +4071,21 @@
                 <w:rFonts w:ascii="Calibri" w:eastAsia="Calibri" w:hAnsi="Calibri" w:cs="Calibri"/>
                 <w:color w:val="C45911" w:themeColor="accent2" w:themeShade="BF"/>
               </w:rPr>
-              <w:t xml:space="preserve"> new technique to use on existing</w:t>
+              <w:t xml:space="preserve"> new technique to use on </w:t>
+            </w:r>
+            <w:r>
+              <w:rPr>
+                <w:rFonts w:ascii="Calibri" w:eastAsia="Calibri" w:hAnsi="Calibri" w:cs="Calibri"/>
+                <w:color w:val="C45911" w:themeColor="accent2" w:themeShade="BF"/>
+              </w:rPr>
+              <w:t xml:space="preserve">an </w:t>
+            </w:r>
+            <w:r>
+              <w:rPr>
+                <w:rFonts w:ascii="Calibri" w:eastAsia="Calibri" w:hAnsi="Calibri" w:cs="Calibri"/>
+                <w:color w:val="C45911" w:themeColor="accent2" w:themeShade="BF"/>
+              </w:rPr>
+              <w:t>existing</w:t>
             </w:r>
             <w:r>
               <w:rPr>
@@ -3576,7 +4114,21 @@
               <w:rPr>
                 <w:rFonts w:ascii="Calibri" w:eastAsia="Calibri" w:hAnsi="Calibri" w:cs="Calibri"/>
               </w:rPr>
-              <w:t>&lt;ans&gt;</w:t>
+              <w:t>&lt;</w:t>
+            </w:r>
+            <w:proofErr w:type="spellStart"/>
+            <w:r>
+              <w:rPr>
+                <w:rFonts w:ascii="Calibri" w:eastAsia="Calibri" w:hAnsi="Calibri" w:cs="Calibri"/>
+              </w:rPr>
+              <w:t>ans</w:t>
+            </w:r>
+            <w:proofErr w:type="spellEnd"/>
+            <w:r>
+              <w:rPr>
+                <w:rFonts w:ascii="Calibri" w:eastAsia="Calibri" w:hAnsi="Calibri" w:cs="Calibri"/>
+              </w:rPr>
+              <w:t>&gt;</w:t>
             </w:r>
           </w:p>
         </w:tc>
@@ -3656,7 +4208,7 @@
                 <w:bCs/>
                 <w:color w:val="000000" w:themeColor="text1"/>
               </w:rPr>
-              <w:t xml:space="preserve">Estimated full implementation (in scope) </w:t>
+              <w:t xml:space="preserve">Estimated </w:t>
             </w:r>
             <w:r>
               <w:rPr>
@@ -3665,7 +4217,43 @@
                 <w:bCs/>
                 <w:color w:val="000000" w:themeColor="text1"/>
               </w:rPr>
-              <w:t>c</w:t>
+              <w:t>F</w:t>
+            </w:r>
+            <w:r>
+              <w:rPr>
+                <w:rFonts w:ascii="Calibri" w:eastAsia="Calibri" w:hAnsi="Calibri" w:cs="Calibri"/>
+                <w:b/>
+                <w:bCs/>
+                <w:color w:val="000000" w:themeColor="text1"/>
+              </w:rPr>
+              <w:t xml:space="preserve">ull </w:t>
+            </w:r>
+            <w:r>
+              <w:rPr>
+                <w:rFonts w:ascii="Calibri" w:eastAsia="Calibri" w:hAnsi="Calibri" w:cs="Calibri"/>
+                <w:b/>
+                <w:bCs/>
+                <w:color w:val="000000" w:themeColor="text1"/>
+              </w:rPr>
+              <w:t>I</w:t>
+            </w:r>
+            <w:r>
+              <w:rPr>
+                <w:rFonts w:ascii="Calibri" w:eastAsia="Calibri" w:hAnsi="Calibri" w:cs="Calibri"/>
+                <w:b/>
+                <w:bCs/>
+                <w:color w:val="000000" w:themeColor="text1"/>
+              </w:rPr>
+              <w:t xml:space="preserve">mplementation (in scope) </w:t>
+            </w:r>
+            <w:r>
+              <w:rPr>
+                <w:rFonts w:ascii="Calibri" w:eastAsia="Calibri" w:hAnsi="Calibri" w:cs="Calibri"/>
+                <w:b/>
+                <w:bCs/>
+                <w:color w:val="000000" w:themeColor="text1"/>
+              </w:rPr>
+              <w:t>C</w:t>
             </w:r>
             <w:r>
               <w:rPr>
@@ -3843,7 +4431,21 @@
                 <w:rFonts w:ascii="Calibri" w:eastAsia="Calibri" w:hAnsi="Calibri" w:cs="Calibri"/>
                 <w:color w:val="C45911" w:themeColor="accent2" w:themeShade="BF"/>
               </w:rPr>
-              <w:t xml:space="preserve">f you have accurate breakdown, please </w:t>
+              <w:t xml:space="preserve">f you have </w:t>
+            </w:r>
+            <w:r>
+              <w:rPr>
+                <w:rFonts w:ascii="Calibri" w:eastAsia="Calibri" w:hAnsi="Calibri" w:cs="Calibri"/>
+                <w:color w:val="C45911" w:themeColor="accent2" w:themeShade="BF"/>
+              </w:rPr>
+              <w:t xml:space="preserve">an </w:t>
+            </w:r>
+            <w:r>
+              <w:rPr>
+                <w:rFonts w:ascii="Calibri" w:eastAsia="Calibri" w:hAnsi="Calibri" w:cs="Calibri"/>
+                <w:color w:val="C45911" w:themeColor="accent2" w:themeShade="BF"/>
+              </w:rPr>
+              <w:t xml:space="preserve">accurate breakdown, </w:t>
             </w:r>
             <w:r>
               <w:rPr>
@@ -3851,7 +4453,7 @@
                 <w:color w:val="C45911" w:themeColor="accent2" w:themeShade="BF"/>
               </w:rPr>
               <w:lastRenderedPageBreak/>
-              <w:t xml:space="preserve">use that. If </w:t>
+              <w:t xml:space="preserve">please use that. If </w:t>
             </w:r>
             <w:r>
               <w:rPr>
@@ -3879,7 +4481,23 @@
                 <w:rFonts w:ascii="Calibri" w:eastAsia="Calibri" w:hAnsi="Calibri" w:cs="Calibri"/>
                 <w:color w:val="C45911" w:themeColor="accent2" w:themeShade="BF"/>
               </w:rPr>
-              <w:t>in days then conversion to FTY is (</w:t>
+              <w:t xml:space="preserve">in </w:t>
+            </w:r>
+            <w:proofErr w:type="gramStart"/>
+            <w:r>
+              <w:rPr>
+                <w:rFonts w:ascii="Calibri" w:eastAsia="Calibri" w:hAnsi="Calibri" w:cs="Calibri"/>
+                <w:color w:val="C45911" w:themeColor="accent2" w:themeShade="BF"/>
+              </w:rPr>
+              <w:t>days</w:t>
+            </w:r>
+            <w:proofErr w:type="gramEnd"/>
+            <w:r>
+              <w:rPr>
+                <w:rFonts w:ascii="Calibri" w:eastAsia="Calibri" w:hAnsi="Calibri" w:cs="Calibri"/>
+                <w:color w:val="C45911" w:themeColor="accent2" w:themeShade="BF"/>
+              </w:rPr>
+              <w:t xml:space="preserve"> then conversion to FTY is (</w:t>
             </w:r>
             <w:r>
               <w:rPr>
@@ -3893,14 +4511,30 @@
                 <w:rFonts w:ascii="Calibri" w:eastAsia="Calibri" w:hAnsi="Calibri" w:cs="Calibri"/>
                 <w:color w:val="C45911" w:themeColor="accent2" w:themeShade="BF"/>
               </w:rPr>
-              <w:t>days/20)</w:t>
-            </w:r>
-            <w:r>
-              <w:rPr>
-                <w:rFonts w:ascii="Calibri" w:eastAsia="Calibri" w:hAnsi="Calibri" w:cs="Calibri"/>
-                <w:color w:val="C45911" w:themeColor="accent2" w:themeShade="BF"/>
-              </w:rPr>
-              <w:t>*(1/12))</w:t>
+              <w:t>days/</w:t>
+            </w:r>
+            <w:proofErr w:type="gramStart"/>
+            <w:r>
+              <w:rPr>
+                <w:rFonts w:ascii="Calibri" w:eastAsia="Calibri" w:hAnsi="Calibri" w:cs="Calibri"/>
+                <w:color w:val="C45911" w:themeColor="accent2" w:themeShade="BF"/>
+              </w:rPr>
+              <w:t>20)</w:t>
+            </w:r>
+            <w:r>
+              <w:rPr>
+                <w:rFonts w:ascii="Calibri" w:eastAsia="Calibri" w:hAnsi="Calibri" w:cs="Calibri"/>
+                <w:color w:val="C45911" w:themeColor="accent2" w:themeShade="BF"/>
+              </w:rPr>
+              <w:t>*</w:t>
+            </w:r>
+            <w:proofErr w:type="gramEnd"/>
+            <w:r>
+              <w:rPr>
+                <w:rFonts w:ascii="Calibri" w:eastAsia="Calibri" w:hAnsi="Calibri" w:cs="Calibri"/>
+                <w:color w:val="C45911" w:themeColor="accent2" w:themeShade="BF"/>
+              </w:rPr>
+              <w:t>(1/12))</w:t>
             </w:r>
             <w:r>
               <w:rPr>
@@ -3947,7 +4581,21 @@
               <w:rPr>
                 <w:rFonts w:ascii="Calibri" w:eastAsia="Calibri" w:hAnsi="Calibri" w:cs="Calibri"/>
               </w:rPr>
-              <w:t xml:space="preserve"> &lt;ans&gt;</w:t>
+              <w:t xml:space="preserve"> &lt;</w:t>
+            </w:r>
+            <w:proofErr w:type="spellStart"/>
+            <w:r>
+              <w:rPr>
+                <w:rFonts w:ascii="Calibri" w:eastAsia="Calibri" w:hAnsi="Calibri" w:cs="Calibri"/>
+              </w:rPr>
+              <w:t>ans</w:t>
+            </w:r>
+            <w:proofErr w:type="spellEnd"/>
+            <w:r>
+              <w:rPr>
+                <w:rFonts w:ascii="Calibri" w:eastAsia="Calibri" w:hAnsi="Calibri" w:cs="Calibri"/>
+              </w:rPr>
+              <w:t>&gt;</w:t>
             </w:r>
           </w:p>
           <w:p>
@@ -3961,18 +4609,37 @@
             <w:r>
               <w:rPr>
                 <w:rFonts w:ascii="Calibri" w:eastAsia="Calibri" w:hAnsi="Calibri" w:cs="Calibri"/>
-                <w:color w:val="000000" w:themeColor="text1"/>
-                <w:highlight w:val="yellow"/>
-              </w:rPr>
-              <w:t>NEW</w:t>
-            </w:r>
-            <w:r>
-              <w:rPr>
-                <w:rFonts w:ascii="Calibri" w:eastAsia="Calibri" w:hAnsi="Calibri" w:cs="Calibri"/>
-                <w:color w:val="C45911" w:themeColor="accent2" w:themeShade="BF"/>
-                <w:highlight w:val="yellow"/>
-              </w:rPr>
-              <w:t>:</w:t>
+                <w:color w:val="C45911" w:themeColor="accent2" w:themeShade="BF"/>
+              </w:rPr>
+              <w:t>Scientist</w:t>
+            </w:r>
+            <w:r>
+              <w:rPr>
+                <w:rFonts w:ascii="Calibri" w:eastAsia="Calibri" w:hAnsi="Calibri" w:cs="Calibri"/>
+                <w:color w:val="C45911" w:themeColor="accent2" w:themeShade="BF"/>
+              </w:rPr>
+              <w:t xml:space="preserve">(s) </w:t>
+            </w:r>
+            <w:r>
+              <w:rPr>
+                <w:rFonts w:ascii="Calibri" w:eastAsia="Calibri" w:hAnsi="Calibri" w:cs="Calibri"/>
+                <w:color w:val="C45911" w:themeColor="accent2" w:themeShade="BF"/>
+              </w:rPr>
+              <w:t>Estimate: (applicable only if a scientist is expected to spend at least 0.1 FTY</w:t>
+            </w:r>
+            <w:r>
+              <w:rPr>
+                <w:rFonts w:ascii="Calibri" w:eastAsia="Calibri" w:hAnsi="Calibri" w:cs="Calibri"/>
+                <w:color w:val="C45911" w:themeColor="accent2" w:themeShade="BF"/>
+              </w:rPr>
+              <w:t xml:space="preserve"> to contribute to this (e.g</w:t>
+            </w:r>
+            <w:r>
+              <w:rPr>
+                <w:rFonts w:ascii="Calibri" w:eastAsia="Calibri" w:hAnsi="Calibri" w:cs="Calibri"/>
+                <w:color w:val="C45911" w:themeColor="accent2" w:themeShade="BF"/>
+              </w:rPr>
+              <w:t>.</w:t>
             </w:r>
             <w:r>
               <w:rPr>
@@ -3986,35 +4653,56 @@
                 <w:rFonts w:ascii="Calibri" w:eastAsia="Calibri" w:hAnsi="Calibri" w:cs="Calibri"/>
                 <w:color w:val="C45911" w:themeColor="accent2" w:themeShade="BF"/>
               </w:rPr>
-              <w:t>Scientist</w:t>
-            </w:r>
-            <w:r>
-              <w:rPr>
-                <w:rFonts w:ascii="Calibri" w:eastAsia="Calibri" w:hAnsi="Calibri" w:cs="Calibri"/>
-                <w:color w:val="C45911" w:themeColor="accent2" w:themeShade="BF"/>
-              </w:rPr>
-              <w:t xml:space="preserve">(s)’s </w:t>
-            </w:r>
-            <w:r>
-              <w:rPr>
-                <w:rFonts w:ascii="Calibri" w:eastAsia="Calibri" w:hAnsi="Calibri" w:cs="Calibri"/>
-                <w:color w:val="C45911" w:themeColor="accent2" w:themeShade="BF"/>
-              </w:rPr>
-              <w:t>Estimate: (applicable only if a scientist is expected to spend at least 0.1 FTY</w:t>
-            </w:r>
-            <w:r>
-              <w:rPr>
-                <w:rFonts w:ascii="Calibri" w:eastAsia="Calibri" w:hAnsi="Calibri" w:cs="Calibri"/>
-                <w:color w:val="C45911" w:themeColor="accent2" w:themeShade="BF"/>
-              </w:rPr>
-              <w:t xml:space="preserve"> to contribute to this (e.g</w:t>
-            </w:r>
-            <w:r>
-              <w:rPr>
-                <w:rFonts w:ascii="Calibri" w:eastAsia="Calibri" w:hAnsi="Calibri" w:cs="Calibri"/>
-                <w:color w:val="C45911" w:themeColor="accent2" w:themeShade="BF"/>
-              </w:rPr>
-              <w:t>.</w:t>
+              <w:t xml:space="preserve">generating simulated data, </w:t>
+            </w:r>
+            <w:r>
+              <w:rPr>
+                <w:rFonts w:ascii="Calibri" w:eastAsia="Calibri" w:hAnsi="Calibri" w:cs="Calibri"/>
+                <w:color w:val="C45911" w:themeColor="accent2" w:themeShade="BF"/>
+              </w:rPr>
+              <w:t xml:space="preserve">testing </w:t>
+            </w:r>
+            <w:r>
+              <w:rPr>
+                <w:rFonts w:ascii="Calibri" w:eastAsia="Calibri" w:hAnsi="Calibri" w:cs="Calibri"/>
+                <w:color w:val="C45911" w:themeColor="accent2" w:themeShade="BF"/>
+              </w:rPr>
+              <w:t>of scientific numbers, provid</w:t>
+            </w:r>
+            <w:r>
+              <w:rPr>
+                <w:rFonts w:ascii="Calibri" w:eastAsia="Calibri" w:hAnsi="Calibri" w:cs="Calibri"/>
+                <w:color w:val="C45911" w:themeColor="accent2" w:themeShade="BF"/>
+              </w:rPr>
+              <w:t>e</w:t>
+            </w:r>
+            <w:r>
+              <w:rPr>
+                <w:rFonts w:ascii="Calibri" w:eastAsia="Calibri" w:hAnsi="Calibri" w:cs="Calibri"/>
+                <w:color w:val="C45911" w:themeColor="accent2" w:themeShade="BF"/>
+              </w:rPr>
+              <w:t xml:space="preserve"> script, testing </w:t>
+            </w:r>
+            <w:r>
+              <w:rPr>
+                <w:rFonts w:ascii="Calibri" w:eastAsia="Calibri" w:hAnsi="Calibri" w:cs="Calibri"/>
+                <w:color w:val="C45911" w:themeColor="accent2" w:themeShade="BF"/>
+              </w:rPr>
+              <w:t>feature</w:t>
+            </w:r>
+            <w:r>
+              <w:rPr>
+                <w:rFonts w:ascii="Calibri" w:eastAsia="Calibri" w:hAnsi="Calibri" w:cs="Calibri"/>
+                <w:color w:val="C45911" w:themeColor="accent2" w:themeShade="BF"/>
+              </w:rPr>
+              <w:t xml:space="preserve"> functionality</w:t>
+            </w:r>
+            <w:r>
+              <w:rPr>
+                <w:rFonts w:ascii="Calibri" w:eastAsia="Calibri" w:hAnsi="Calibri" w:cs="Calibri"/>
+                <w:color w:val="C45911" w:themeColor="accent2" w:themeShade="BF"/>
+              </w:rPr>
+              <w:t>)</w:t>
             </w:r>
             <w:r>
               <w:rPr>
@@ -4026,71 +4714,22 @@
             <w:r>
               <w:rPr>
                 <w:rFonts w:ascii="Calibri" w:eastAsia="Calibri" w:hAnsi="Calibri" w:cs="Calibri"/>
-                <w:color w:val="C45911" w:themeColor="accent2" w:themeShade="BF"/>
-              </w:rPr>
-              <w:t xml:space="preserve">generating simulated data, </w:t>
-            </w:r>
-            <w:r>
-              <w:rPr>
-                <w:rFonts w:ascii="Calibri" w:eastAsia="Calibri" w:hAnsi="Calibri" w:cs="Calibri"/>
-                <w:color w:val="C45911" w:themeColor="accent2" w:themeShade="BF"/>
-              </w:rPr>
-              <w:t xml:space="preserve">testing </w:t>
-            </w:r>
-            <w:r>
-              <w:rPr>
-                <w:rFonts w:ascii="Calibri" w:eastAsia="Calibri" w:hAnsi="Calibri" w:cs="Calibri"/>
-                <w:color w:val="C45911" w:themeColor="accent2" w:themeShade="BF"/>
-              </w:rPr>
-              <w:t>of scientific numbers, provid</w:t>
-            </w:r>
-            <w:r>
-              <w:rPr>
-                <w:rFonts w:ascii="Calibri" w:eastAsia="Calibri" w:hAnsi="Calibri" w:cs="Calibri"/>
-                <w:color w:val="C45911" w:themeColor="accent2" w:themeShade="BF"/>
-              </w:rPr>
-              <w:t>e</w:t>
-            </w:r>
-            <w:r>
-              <w:rPr>
-                <w:rFonts w:ascii="Calibri" w:eastAsia="Calibri" w:hAnsi="Calibri" w:cs="Calibri"/>
-                <w:color w:val="C45911" w:themeColor="accent2" w:themeShade="BF"/>
-              </w:rPr>
-              <w:t xml:space="preserve"> script, testing </w:t>
-            </w:r>
-            <w:r>
-              <w:rPr>
-                <w:rFonts w:ascii="Calibri" w:eastAsia="Calibri" w:hAnsi="Calibri" w:cs="Calibri"/>
-                <w:color w:val="C45911" w:themeColor="accent2" w:themeShade="BF"/>
-              </w:rPr>
-              <w:t>feature</w:t>
-            </w:r>
-            <w:r>
-              <w:rPr>
-                <w:rFonts w:ascii="Calibri" w:eastAsia="Calibri" w:hAnsi="Calibri" w:cs="Calibri"/>
-                <w:color w:val="C45911" w:themeColor="accent2" w:themeShade="BF"/>
-              </w:rPr>
-              <w:t xml:space="preserve"> functionality</w:t>
-            </w:r>
-            <w:r>
-              <w:rPr>
-                <w:rFonts w:ascii="Calibri" w:eastAsia="Calibri" w:hAnsi="Calibri" w:cs="Calibri"/>
-                <w:color w:val="C45911" w:themeColor="accent2" w:themeShade="BF"/>
-              </w:rPr>
-              <w:t>)</w:t>
-            </w:r>
-            <w:r>
-              <w:rPr>
-                <w:rFonts w:ascii="Calibri" w:eastAsia="Calibri" w:hAnsi="Calibri" w:cs="Calibri"/>
-                <w:color w:val="C45911" w:themeColor="accent2" w:themeShade="BF"/>
-              </w:rPr>
-              <w:t xml:space="preserve"> </w:t>
-            </w:r>
-            <w:r>
-              <w:rPr>
-                <w:rFonts w:ascii="Calibri" w:eastAsia="Calibri" w:hAnsi="Calibri" w:cs="Calibri"/>
-              </w:rPr>
-              <w:t>&lt;ans&gt;</w:t>
+              </w:rPr>
+              <w:t>&lt;</w:t>
+            </w:r>
+            <w:proofErr w:type="spellStart"/>
+            <w:r>
+              <w:rPr>
+                <w:rFonts w:ascii="Calibri" w:eastAsia="Calibri" w:hAnsi="Calibri" w:cs="Calibri"/>
+              </w:rPr>
+              <w:t>ans</w:t>
+            </w:r>
+            <w:proofErr w:type="spellEnd"/>
+            <w:r>
+              <w:rPr>
+                <w:rFonts w:ascii="Calibri" w:eastAsia="Calibri" w:hAnsi="Calibri" w:cs="Calibri"/>
+              </w:rPr>
+              <w:t>&gt;</w:t>
             </w:r>
           </w:p>
           <w:p>
@@ -4133,7 +4772,21 @@
               <w:rPr>
                 <w:rFonts w:ascii="Calibri" w:eastAsia="Calibri" w:hAnsi="Calibri" w:cs="Calibri"/>
               </w:rPr>
-              <w:t>&lt;ans&gt;</w:t>
+              <w:t>&lt;</w:t>
+            </w:r>
+            <w:proofErr w:type="spellStart"/>
+            <w:r>
+              <w:rPr>
+                <w:rFonts w:ascii="Calibri" w:eastAsia="Calibri" w:hAnsi="Calibri" w:cs="Calibri"/>
+              </w:rPr>
+              <w:t>ans</w:t>
+            </w:r>
+            <w:proofErr w:type="spellEnd"/>
+            <w:r>
+              <w:rPr>
+                <w:rFonts w:ascii="Calibri" w:eastAsia="Calibri" w:hAnsi="Calibri" w:cs="Calibri"/>
+              </w:rPr>
+              <w:t>&gt;</w:t>
             </w:r>
           </w:p>
         </w:tc>
@@ -4201,7 +4854,25 @@
                 <w:iCs/>
                 <w:color w:val="C45911" w:themeColor="accent2" w:themeShade="BF"/>
               </w:rPr>
-              <w:t>Pick one of the cost ranges listed in box to the left</w:t>
+              <w:t xml:space="preserve">Pick one of the cost ranges listed in </w:t>
+            </w:r>
+            <w:r>
+              <w:rPr>
+                <w:rFonts w:ascii="Calibri" w:eastAsia="Calibri" w:hAnsi="Calibri" w:cs="Calibri"/>
+                <w:i/>
+                <w:iCs/>
+                <w:color w:val="C45911" w:themeColor="accent2" w:themeShade="BF"/>
+              </w:rPr>
+              <w:t xml:space="preserve">the </w:t>
+            </w:r>
+            <w:r>
+              <w:rPr>
+                <w:rFonts w:ascii="Calibri" w:eastAsia="Calibri" w:hAnsi="Calibri" w:cs="Calibri"/>
+                <w:i/>
+                <w:iCs/>
+                <w:color w:val="C45911" w:themeColor="accent2" w:themeShade="BF"/>
+              </w:rPr>
+              <w:t>box to the left</w:t>
             </w:r>
           </w:p>
           <w:p>
@@ -4235,7 +4906,21 @@
               <w:rPr>
                 <w:rFonts w:ascii="Calibri" w:eastAsia="Calibri" w:hAnsi="Calibri" w:cs="Calibri"/>
               </w:rPr>
-              <w:t>&lt;ans&gt;</w:t>
+              <w:t>&lt;</w:t>
+            </w:r>
+            <w:proofErr w:type="spellStart"/>
+            <w:r>
+              <w:rPr>
+                <w:rFonts w:ascii="Calibri" w:eastAsia="Calibri" w:hAnsi="Calibri" w:cs="Calibri"/>
+              </w:rPr>
+              <w:t>ans</w:t>
+            </w:r>
+            <w:proofErr w:type="spellEnd"/>
+            <w:r>
+              <w:rPr>
+                <w:rFonts w:ascii="Calibri" w:eastAsia="Calibri" w:hAnsi="Calibri" w:cs="Calibri"/>
+              </w:rPr>
+              <w:t>&gt;</w:t>
             </w:r>
           </w:p>
           <w:p>
@@ -4248,21 +4933,6 @@
             <w:r>
               <w:rPr>
                 <w:rFonts w:ascii="Calibri" w:eastAsia="Calibri" w:hAnsi="Calibri" w:cs="Calibri"/>
-                <w:color w:val="000000" w:themeColor="text1"/>
-                <w:highlight w:val="yellow"/>
-              </w:rPr>
-              <w:t>NEW:</w:t>
-            </w:r>
-            <w:r>
-              <w:rPr>
-                <w:rFonts w:ascii="Calibri" w:eastAsia="Calibri" w:hAnsi="Calibri" w:cs="Calibri"/>
-                <w:color w:val="C45911" w:themeColor="accent2" w:themeShade="BF"/>
-              </w:rPr>
-              <w:t xml:space="preserve"> </w:t>
-            </w:r>
-            <w:r>
-              <w:rPr>
-                <w:rFonts w:ascii="Calibri" w:eastAsia="Calibri" w:hAnsi="Calibri" w:cs="Calibri"/>
                 <w:color w:val="C45911" w:themeColor="accent2" w:themeShade="BF"/>
               </w:rPr>
               <w:t>Scientist(s)’s Estimate:</w:t>
@@ -4271,7 +4941,21 @@
               <w:rPr>
                 <w:rFonts w:ascii="Calibri" w:eastAsia="Calibri" w:hAnsi="Calibri" w:cs="Calibri"/>
               </w:rPr>
-              <w:t xml:space="preserve"> &lt;ans&gt;</w:t>
+              <w:t xml:space="preserve"> &lt;</w:t>
+            </w:r>
+            <w:proofErr w:type="spellStart"/>
+            <w:r>
+              <w:rPr>
+                <w:rFonts w:ascii="Calibri" w:eastAsia="Calibri" w:hAnsi="Calibri" w:cs="Calibri"/>
+              </w:rPr>
+              <w:t>ans</w:t>
+            </w:r>
+            <w:proofErr w:type="spellEnd"/>
+            <w:r>
+              <w:rPr>
+                <w:rFonts w:ascii="Calibri" w:eastAsia="Calibri" w:hAnsi="Calibri" w:cs="Calibri"/>
+              </w:rPr>
+              <w:t>&gt;</w:t>
             </w:r>
           </w:p>
           <w:p>
@@ -4345,7 +5029,23 @@
                 <w:rFonts w:ascii="Calibri" w:eastAsia="Calibri" w:hAnsi="Calibri" w:cs="Calibri"/>
                 <w:color w:val="000000" w:themeColor="text1"/>
               </w:rPr>
-              <w:t>&lt;ans&gt;</w:t>
+              <w:t>&lt;</w:t>
+            </w:r>
+            <w:proofErr w:type="spellStart"/>
+            <w:r>
+              <w:rPr>
+                <w:rFonts w:ascii="Calibri" w:eastAsia="Calibri" w:hAnsi="Calibri" w:cs="Calibri"/>
+                <w:color w:val="000000" w:themeColor="text1"/>
+              </w:rPr>
+              <w:t>ans</w:t>
+            </w:r>
+            <w:proofErr w:type="spellEnd"/>
+            <w:r>
+              <w:rPr>
+                <w:rFonts w:ascii="Calibri" w:eastAsia="Calibri" w:hAnsi="Calibri" w:cs="Calibri"/>
+                <w:color w:val="000000" w:themeColor="text1"/>
+              </w:rPr>
+              <w:t>&gt;</w:t>
             </w:r>
           </w:p>
         </w:tc>
@@ -4416,6 +5116,8 @@
               <w:spacing w:after="200" w:line="276" w:lineRule="auto"/>
               <w:rPr>
                 <w:rFonts w:ascii="Calibri" w:eastAsia="Calibri" w:hAnsi="Calibri" w:cs="Calibri"/>
+                <w:b/>
+                <w:bCs/>
                 <w:color w:val="BFBFBF" w:themeColor="background1" w:themeShade="BF"/>
               </w:rPr>
             </w:pPr>
@@ -4433,7 +5135,7 @@
                 <w:rFonts w:ascii="Calibri" w:eastAsia="Calibri" w:hAnsi="Calibri" w:cs="Calibri"/>
                 <w:b/>
                 <w:bCs/>
-                <w:color w:val="BFBFBF" w:themeColor="background1" w:themeShade="BF"/>
+                <w:color w:val="000000" w:themeColor="text1"/>
               </w:rPr>
               <w:t>:</w:t>
             </w:r>
@@ -4584,6 +5286,18 @@
     </w:sectPr>
   </w:body>
 </w:document>
+</file>
+
+<file path=word/intelligence2.xml><?xml version="1.0" encoding="utf-8"?>
+<int2:intelligence xmlns:int2="http://schemas.microsoft.com/office/intelligence/2020/intelligence" xmlns:oel="http://schemas.microsoft.com/office/2019/extlst">
+  <int2:observations>
+    <int2:textHash int2:hashCode="vzHFLDKw/Nodw+" int2:id="JTBY1tfa">
+      <int2:state int2:value="Rejected" int2:type="spell"/>
+    </int2:textHash>
+  </int2:observations>
+  <int2:intelligenceSettings/>
+  <int2:onDemandWorkflows/>
+</int2:intelligence>
 </file>
 
 <file path=word/numbering.xml><?xml version="1.0" encoding="utf-8"?>
@@ -8324,6 +9038,7 @@
   <w:style w:type="character" w:default="1" w:styleId="DefaultParagraphFont">
     <w:name w:val="Default Paragraph Font"/>
     <w:uiPriority w:val="1"/>
+    <w:semiHidden/>
     <w:unhideWhenUsed/>
   </w:style>
   <w:style w:type="table" w:default="1" w:styleId="TableNormal">
@@ -8913,6 +9628,19 @@
       <w:shd w:val="clear" w:color="auto" w:fill="E1DFDD"/>
     </w:rPr>
   </w:style>
+  <w:style w:type="paragraph" w:styleId="Revision">
+    <w:name w:val="Revision"/>
+    <w:hidden/>
+    <w:uiPriority w:val="99"/>
+    <w:semiHidden/>
+    <w:rsid w:val="00ED239C"/>
+    <w:pPr>
+      <w:spacing w:after="0" w:line="240" w:lineRule="auto"/>
+    </w:pPr>
+    <w:rPr>
+      <w:lang w:val="en-GB"/>
+    </w:rPr>
+  </w:style>
 </w:styles>
 </file>
 
@@ -9178,17 +9906,19 @@
 </file>
 
 <file path=customXml/item1.xml><?xml version="1.0" encoding="utf-8"?>
-<p:properties xmlns:p="http://schemas.microsoft.com/office/2006/metadata/properties" xmlns:xsi="http://www.w3.org/2001/XMLSchema-instance" xmlns:pc="http://schemas.microsoft.com/office/infopath/2007/PartnerControls">
-  <documentManagement>
-    <lcf76f155ced4ddcb4097134ff3c332f xmlns="b96f71a4-9f3a-4074-8e49-8034f6e2c38b">
-      <Terms xmlns="http://schemas.microsoft.com/office/infopath/2007/PartnerControls"/>
-    </lcf76f155ced4ddcb4097134ff3c332f>
-    <TaxCatchAll xmlns="15bdca6e-abf7-4bb2-b9eb-c26c2effc929" xsi:nil="true"/>
-  </documentManagement>
-</p:properties>
+<b:Sources xmlns:b="http://schemas.openxmlformats.org/officeDocument/2006/bibliography" xmlns="http://schemas.openxmlformats.org/officeDocument/2006/bibliography" SelectedStyle="\APASixthEditionOfficeOnline.xsl" StyleName="APA" Version="6"/>
 </file>
 
 <file path=customXml/item2.xml><?xml version="1.0" encoding="utf-8"?>
+<?mso-contentType ?>
+<FormTemplates xmlns="http://schemas.microsoft.com/sharepoint/v3/contenttype/forms">
+  <Display>DocumentLibraryForm</Display>
+  <Edit>DocumentLibraryForm</Edit>
+  <New>DocumentLibraryForm</New>
+</FormTemplates>
+</file>
+
+<file path=customXml/item3.xml><?xml version="1.0" encoding="utf-8"?>
 <ct:contentTypeSchema xmlns:ct="http://schemas.microsoft.com/office/2006/metadata/contentType" xmlns:ma="http://schemas.microsoft.com/office/2006/metadata/properties/metaAttributes" ct:_="" ma:_="" ma:contentTypeName="Document" ma:contentTypeID="0x010100DD27B00C4A64094BA71ED8B735BEB7C4" ma:contentTypeVersion="14" ma:contentTypeDescription="Create a new document." ma:contentTypeScope="" ma:versionID="ee938703051052b28f38fe79e816efeb">
   <xsd:schema xmlns:xsd="http://www.w3.org/2001/XMLSchema" xmlns:xs="http://www.w3.org/2001/XMLSchema" xmlns:p="http://schemas.microsoft.com/office/2006/metadata/properties" xmlns:ns2="b96f71a4-9f3a-4074-8e49-8034f6e2c38b" xmlns:ns3="15bdca6e-abf7-4bb2-b9eb-c26c2effc929" targetNamespace="http://schemas.microsoft.com/office/2006/metadata/properties" ma:root="true" ma:fieldsID="8b7a3523dad791e842db2f0bb1f7a52a" ns2:_="" ns3:_="">
     <xsd:import namespace="b96f71a4-9f3a-4074-8e49-8034f6e2c38b"/>
@@ -9417,31 +10147,34 @@
 </ct:contentTypeSchema>
 </file>
 
-<file path=customXml/item3.xml><?xml version="1.0" encoding="utf-8"?>
-<?mso-contentType ?>
-<FormTemplates xmlns="http://schemas.microsoft.com/sharepoint/v3/contenttype/forms">
-  <Display>DocumentLibraryForm</Display>
-  <Edit>DocumentLibraryForm</Edit>
-  <New>DocumentLibraryForm</New>
-</FormTemplates>
-</file>
-
 <file path=customXml/item4.xml><?xml version="1.0" encoding="utf-8"?>
-<b:Sources xmlns:b="http://schemas.openxmlformats.org/officeDocument/2006/bibliography" xmlns="http://schemas.openxmlformats.org/officeDocument/2006/bibliography" SelectedStyle="\APASixthEditionOfficeOnline.xsl" StyleName="APA" Version="6"/>
+<p:properties xmlns:p="http://schemas.microsoft.com/office/2006/metadata/properties" xmlns:xsi="http://www.w3.org/2001/XMLSchema-instance" xmlns:pc="http://schemas.microsoft.com/office/infopath/2007/PartnerControls">
+  <documentManagement>
+    <lcf76f155ced4ddcb4097134ff3c332f xmlns="b96f71a4-9f3a-4074-8e49-8034f6e2c38b">
+      <Terms xmlns="http://schemas.microsoft.com/office/infopath/2007/PartnerControls"/>
+    </lcf76f155ced4ddcb4097134ff3c332f>
+    <TaxCatchAll xmlns="15bdca6e-abf7-4bb2-b9eb-c26c2effc929" xsi:nil="true"/>
+  </documentManagement>
+</p:properties>
 </file>
 
 <file path=customXml/itemProps1.xml><?xml version="1.0" encoding="utf-8"?>
-<ds:datastoreItem xmlns:ds="http://schemas.openxmlformats.org/officeDocument/2006/customXml" ds:itemID="{6525482F-C3A9-4C60-AA48-FD6FACB180EC}">
+<ds:datastoreItem xmlns:ds="http://schemas.openxmlformats.org/officeDocument/2006/customXml" ds:itemID="{6961B7EA-5DF4-4CC7-A440-020BE56D52C9}">
   <ds:schemaRefs>
-    <ds:schemaRef ds:uri="http://schemas.microsoft.com/office/2006/metadata/properties"/>
-    <ds:schemaRef ds:uri="http://schemas.microsoft.com/office/infopath/2007/PartnerControls"/>
-    <ds:schemaRef ds:uri="b96f71a4-9f3a-4074-8e49-8034f6e2c38b"/>
-    <ds:schemaRef ds:uri="15bdca6e-abf7-4bb2-b9eb-c26c2effc929"/>
+    <ds:schemaRef ds:uri="http://schemas.openxmlformats.org/officeDocument/2006/bibliography"/>
   </ds:schemaRefs>
 </ds:datastoreItem>
 </file>
 
 <file path=customXml/itemProps2.xml><?xml version="1.0" encoding="utf-8"?>
+<ds:datastoreItem xmlns:ds="http://schemas.openxmlformats.org/officeDocument/2006/customXml" ds:itemID="{C34A0F7D-5A5D-460C-97F2-6A0A7035D4EA}">
+  <ds:schemaRefs>
+    <ds:schemaRef ds:uri="http://schemas.microsoft.com/sharepoint/v3/contenttype/forms"/>
+  </ds:schemaRefs>
+</ds:datastoreItem>
+</file>
+
+<file path=customXml/itemProps3.xml><?xml version="1.0" encoding="utf-8"?>
 <ds:datastoreItem xmlns:ds="http://schemas.openxmlformats.org/officeDocument/2006/customXml" ds:itemID="{0FAD5965-EFCF-4670-84D7-E00D7B9041F3}">
   <ds:schemaRefs>
     <ds:schemaRef ds:uri="http://schemas.microsoft.com/office/2006/metadata/contentType"/>
@@ -9460,18 +10193,13 @@
 </ds:datastoreItem>
 </file>
 
-<file path=customXml/itemProps3.xml><?xml version="1.0" encoding="utf-8"?>
-<ds:datastoreItem xmlns:ds="http://schemas.openxmlformats.org/officeDocument/2006/customXml" ds:itemID="{C34A0F7D-5A5D-460C-97F2-6A0A7035D4EA}">
+<file path=customXml/itemProps4.xml><?xml version="1.0" encoding="utf-8"?>
+<ds:datastoreItem xmlns:ds="http://schemas.openxmlformats.org/officeDocument/2006/customXml" ds:itemID="{6525482F-C3A9-4C60-AA48-FD6FACB180EC}">
   <ds:schemaRefs>
-    <ds:schemaRef ds:uri="http://schemas.microsoft.com/sharepoint/v3/contenttype/forms"/>
-  </ds:schemaRefs>
-</ds:datastoreItem>
-</file>
-
-<file path=customXml/itemProps4.xml><?xml version="1.0" encoding="utf-8"?>
-<ds:datastoreItem xmlns:ds="http://schemas.openxmlformats.org/officeDocument/2006/customXml" ds:itemID="{6961B7EA-5DF4-4CC7-A440-020BE56D52C9}">
-  <ds:schemaRefs>
-    <ds:schemaRef ds:uri="http://schemas.openxmlformats.org/officeDocument/2006/bibliography"/>
+    <ds:schemaRef ds:uri="http://schemas.microsoft.com/office/2006/metadata/properties"/>
+    <ds:schemaRef ds:uri="http://schemas.microsoft.com/office/infopath/2007/PartnerControls"/>
+    <ds:schemaRef ds:uri="b96f71a4-9f3a-4074-8e49-8034f6e2c38b"/>
+    <ds:schemaRef ds:uri="15bdca6e-abf7-4bb2-b9eb-c26c2effc929"/>
   </ds:schemaRefs>
 </ds:datastoreItem>
 </file>
</xml_diff>